<commit_message>
changes on Domain Properties
</commit_message>
<xml_diff>
--- a/RASD/RASD.docx
+++ b/RASD/RASD.docx
@@ -493,7 +493,7 @@
                             </a:ln>
                             <a:extLst>
                               <a:ext uri="{91240B29-F687-4f45-9708-019B960494DF}">
-                                <a14:hiddenLine xmlns:a14="http://schemas.microsoft.com/office/drawing/2010/main" xmlns:w="http://schemas.openxmlformats.org/wordprocessingml/2006/main" xmlns:w10="urn:schemas-microsoft-com:office:word" xmlns:v="urn:schemas-microsoft-com:vml" xmlns:o="urn:schemas-microsoft-com:office:office" xmlns:mv="urn:schemas-microsoft-com:mac:vml" xmlns:mo="http://schemas.microsoft.com/office/mac/office/2008/main" xmlns="" w="9525">
+                                <a14:hiddenLine xmlns="" xmlns:mo="http://schemas.microsoft.com/office/mac/office/2008/main" xmlns:mv="urn:schemas-microsoft-com:mac:vml" xmlns:o="urn:schemas-microsoft-com:office:office" xmlns:v="urn:schemas-microsoft-com:vml" xmlns:w10="urn:schemas-microsoft-com:office:word" xmlns:w="http://schemas.openxmlformats.org/wordprocessingml/2006/main" xmlns:a14="http://schemas.microsoft.com/office/drawing/2010/main" w="9525">
                                   <a:solidFill>
                                     <a:srgbClr val="000000"/>
                                   </a:solidFill>
@@ -740,7 +740,7 @@
               </mc:Choice>
               <mc:Fallback>
                 <w:pict>
-                  <v:rect w14:anchorId="3FD5289E" id="Rectangle 73" o:spid="_x0000_s1026" style="position:absolute;margin-left:13.15pt;margin-top:21.9pt;width:568.8pt;height:25.2pt;z-index:-251660288;visibility:visible;mso-wrap-style:square;mso-width-percent:0;mso-height-percent:0;mso-wrap-distance-left:9pt;mso-wrap-distance-top:0;mso-wrap-distance-right:9pt;mso-wrap-distance-bottom:0;mso-position-horizontal:absolute;mso-position-horizontal-relative:page;mso-position-vertical:absolute;mso-position-vertical-relative:page;mso-width-percent:0;mso-height-percent:0;mso-width-relative:page;mso-height-relative:page;v-text-anchor:top" o:gfxdata="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" o:allowincell="f" fillcolor="#31849b [2408]" stroked="f">
+                  <v:rect w14:anchorId="6EBEC71B" id="Rectangle 73" o:spid="_x0000_s1026" style="position:absolute;margin-left:13.15pt;margin-top:21.9pt;width:568.8pt;height:25.2pt;z-index:-251660288;visibility:visible;mso-wrap-style:square;mso-width-percent:0;mso-height-percent:0;mso-wrap-distance-left:9pt;mso-wrap-distance-top:0;mso-wrap-distance-right:9pt;mso-wrap-distance-bottom:0;mso-position-horizontal:absolute;mso-position-horizontal-relative:page;mso-position-vertical:absolute;mso-position-vertical-relative:page;mso-width-percent:0;mso-height-percent:0;mso-width-relative:page;mso-height-relative:page;v-text-anchor:top" o:gfxdata="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" o:allowincell="f" fillcolor="#31849b [2408]" stroked="f">
                     <v:textbox inset=",7.2pt,,7.2pt"/>
                     <w10:wrap anchorx="page" anchory="page"/>
                     <w10:anchorlock/>
@@ -757,9 +757,9 @@
         </w:p>
       </w:sdtContent>
     </w:sdt>
-    <w:bookmarkStart w:id="0" w:name="_Toc338936632" w:displacedByCustomXml="next"/>
+    <w:bookmarkStart w:id="0" w:name="_Toc338936757" w:displacedByCustomXml="next"/>
     <w:bookmarkStart w:id="1" w:name="_Toc338936651" w:displacedByCustomXml="next"/>
-    <w:bookmarkStart w:id="2" w:name="_Toc338936757" w:displacedByCustomXml="next"/>
+    <w:bookmarkStart w:id="2" w:name="_Toc338936632" w:displacedByCustomXml="next"/>
     <w:sdt>
       <w:sdtPr>
         <w:rPr>
@@ -5002,8 +5002,6 @@
         </w:rPr>
         <w:t>We will project the digital management system for PowerEnJoy, which is a car-sharing service that exclusively employs electric cars.</w:t>
       </w:r>
-      <w:bookmarkStart w:id="8" w:name="_GoBack"/>
-      <w:bookmarkEnd w:id="8"/>
     </w:p>
     <w:p>
       <w:pPr>
@@ -5279,9 +5277,9 @@
         </w:rPr>
         <w:t>.</w:t>
       </w:r>
-      <w:bookmarkStart w:id="9" w:name="_Toc338936635"/>
-      <w:bookmarkStart w:id="10" w:name="_Toc338936654"/>
-      <w:bookmarkStart w:id="11" w:name="_Toc338936760"/>
+      <w:bookmarkStart w:id="8" w:name="_Toc338936635"/>
+      <w:bookmarkStart w:id="9" w:name="_Toc338936654"/>
+      <w:bookmarkStart w:id="10" w:name="_Toc338936760"/>
     </w:p>
     <w:p>
       <w:pPr>
@@ -5299,7 +5297,7 @@
           <w:lang w:val="en-GB"/>
         </w:rPr>
       </w:pPr>
-      <w:bookmarkStart w:id="12" w:name="_Toc466579551"/>
+      <w:bookmarkStart w:id="11" w:name="_Toc466579551"/>
       <w:r>
         <w:rPr>
           <w:sz w:val="40"/>
@@ -5308,13 +5306,13 @@
         </w:rPr>
         <w:t>Goals</w:t>
       </w:r>
-      <w:bookmarkStart w:id="13" w:name="_Toc338936636"/>
-      <w:bookmarkStart w:id="14" w:name="_Toc338936655"/>
-      <w:bookmarkStart w:id="15" w:name="_Toc338936761"/>
+      <w:bookmarkStart w:id="12" w:name="_Toc338936636"/>
+      <w:bookmarkStart w:id="13" w:name="_Toc338936655"/>
+      <w:bookmarkStart w:id="14" w:name="_Toc338936761"/>
+      <w:bookmarkEnd w:id="8"/>
       <w:bookmarkEnd w:id="9"/>
       <w:bookmarkEnd w:id="10"/>
       <w:bookmarkEnd w:id="11"/>
-      <w:bookmarkEnd w:id="12"/>
     </w:p>
     <w:p>
       <w:pPr>
@@ -6011,12 +6009,12 @@
           <w:lang w:val="en-GB"/>
         </w:rPr>
       </w:pPr>
-      <w:bookmarkStart w:id="16" w:name="_Toc338936638"/>
-      <w:bookmarkStart w:id="17" w:name="_Toc338936657"/>
-      <w:bookmarkStart w:id="18" w:name="_Toc338936763"/>
+      <w:bookmarkStart w:id="15" w:name="_Toc338936638"/>
+      <w:bookmarkStart w:id="16" w:name="_Toc338936657"/>
+      <w:bookmarkStart w:id="17" w:name="_Toc338936763"/>
+      <w:bookmarkEnd w:id="12"/>
       <w:bookmarkEnd w:id="13"/>
       <w:bookmarkEnd w:id="14"/>
-      <w:bookmarkEnd w:id="15"/>
       <w:r>
         <w:rPr>
           <w:sz w:val="40"/>
@@ -6035,7 +6033,7 @@
           <w:lang w:val="en-GB"/>
         </w:rPr>
       </w:pPr>
-      <w:bookmarkStart w:id="19" w:name="_Toc466579552"/>
+      <w:bookmarkStart w:id="18" w:name="_Toc466579552"/>
       <w:r>
         <w:rPr>
           <w:sz w:val="40"/>
@@ -6045,10 +6043,10 @@
         <w:lastRenderedPageBreak/>
         <w:t>Domain properties</w:t>
       </w:r>
+      <w:bookmarkEnd w:id="15"/>
       <w:bookmarkEnd w:id="16"/>
       <w:bookmarkEnd w:id="17"/>
       <w:bookmarkEnd w:id="18"/>
-      <w:bookmarkEnd w:id="19"/>
     </w:p>
     <w:p>
       <w:pPr>
@@ -6443,7 +6441,7 @@
         </w:rPr>
         <w:t>Users behave politely and have no intention of cheating</w:t>
       </w:r>
-      <w:bookmarkStart w:id="20" w:name="_Toc338936764"/>
+      <w:bookmarkStart w:id="19" w:name="_Toc338936764"/>
       <w:r>
         <w:rPr>
           <w:rFonts w:ascii="Calibri Light" w:hAnsi="Calibri Light" w:cs="Calibri Light"/>
@@ -6463,7 +6461,6 @@
         </w:numPr>
         <w:rPr>
           <w:rFonts w:ascii="Calibri Light" w:hAnsi="Calibri Light" w:cs="Calibri Light"/>
-          <w:b/>
           <w:bCs/>
           <w:sz w:val="28"/>
           <w:szCs w:val="28"/>
@@ -6473,38 +6470,22 @@
       <w:r>
         <w:rPr>
           <w:rFonts w:ascii="Calibri Light" w:hAnsi="Calibri Light" w:cs="Calibri Light"/>
-          <w:sz w:val="28"/>
-          <w:szCs w:val="28"/>
-          <w:lang w:val="en-GB"/>
-        </w:rPr>
-        <w:t xml:space="preserve">After that the Payment Handler has validated the Payment Method of one user, </w:t>
-      </w:r>
-      <w:r>
-        <w:rPr>
-          <w:rFonts w:ascii="Calibri Light" w:hAnsi="Calibri Light" w:cs="Calibri Light"/>
-          <w:sz w:val="28"/>
-          <w:szCs w:val="28"/>
-          <w:lang w:val="en-GB"/>
-        </w:rPr>
-        <w:t>payment</w:t>
-      </w:r>
-      <w:r>
-        <w:rPr>
-          <w:rFonts w:ascii="Calibri Light" w:hAnsi="Calibri Light" w:cs="Calibri Light"/>
-          <w:sz w:val="28"/>
-          <w:szCs w:val="28"/>
-          <w:lang w:val="en-GB"/>
-        </w:rPr>
-        <w:t>s using that method always succeed</w:t>
-      </w:r>
-      <w:r>
-        <w:rPr>
-          <w:rFonts w:ascii="Calibri Light" w:hAnsi="Calibri Light" w:cs="Calibri Light"/>
-          <w:sz w:val="28"/>
-          <w:szCs w:val="28"/>
-          <w:lang w:val="en-GB"/>
-        </w:rPr>
-        <w:t>;</w:t>
+          <w:bCs/>
+          <w:sz w:val="28"/>
+          <w:szCs w:val="28"/>
+          <w:lang w:val="en-GB"/>
+        </w:rPr>
+        <w:t xml:space="preserve">Accidents </w:t>
+      </w:r>
+      <w:r>
+        <w:rPr>
+          <w:rFonts w:ascii="Calibri Light" w:hAnsi="Calibri Light" w:cs="Calibri Light"/>
+          <w:bCs/>
+          <w:sz w:val="28"/>
+          <w:szCs w:val="28"/>
+          <w:lang w:val="en-GB"/>
+        </w:rPr>
+        <w:t>between cars are managed manually;</w:t>
       </w:r>
     </w:p>
     <w:p>
@@ -6526,49 +6507,102 @@
       <w:r>
         <w:rPr>
           <w:rFonts w:ascii="Calibri Light" w:hAnsi="Calibri Light" w:cs="Calibri Light"/>
-          <w:bCs/>
-          <w:sz w:val="28"/>
-          <w:szCs w:val="28"/>
-          <w:lang w:val="en-GB"/>
-        </w:rPr>
-        <w:t>T</w:t>
-      </w:r>
-      <w:r>
-        <w:rPr>
-          <w:rFonts w:ascii="Calibri Light" w:hAnsi="Calibri Light" w:cs="Calibri Light"/>
-          <w:bCs/>
-          <w:sz w:val="28"/>
-          <w:szCs w:val="28"/>
-          <w:lang w:val="en-GB"/>
-        </w:rPr>
-        <w:t>he company never reach the limit of requests per day</w:t>
-      </w:r>
-      <w:r>
-        <w:rPr>
-          <w:rFonts w:ascii="Calibri Light" w:hAnsi="Calibri Light" w:cs="Calibri Light"/>
-          <w:bCs/>
-          <w:sz w:val="28"/>
-          <w:szCs w:val="28"/>
-          <w:lang w:val="en-GB"/>
-        </w:rPr>
-        <w:t xml:space="preserve"> for the external services</w:t>
-      </w:r>
-      <w:r>
-        <w:rPr>
-          <w:rFonts w:ascii="Calibri Light" w:hAnsi="Calibri Light" w:cs="Calibri Light"/>
-          <w:bCs/>
-          <w:sz w:val="28"/>
-          <w:szCs w:val="28"/>
-          <w:lang w:val="en-GB"/>
-        </w:rPr>
-        <w:t>.</w:t>
-      </w:r>
-    </w:p>
-    <w:p>
-      <w:pPr>
-        <w:rPr>
+          <w:sz w:val="28"/>
+          <w:szCs w:val="28"/>
+          <w:lang w:val="en-GB"/>
+        </w:rPr>
+        <w:t xml:space="preserve">After that the Payment Handler has validated the Payment Method of one user, </w:t>
+      </w:r>
+      <w:r>
+        <w:rPr>
+          <w:rFonts w:ascii="Calibri Light" w:hAnsi="Calibri Light" w:cs="Calibri Light"/>
+          <w:sz w:val="28"/>
+          <w:szCs w:val="28"/>
+          <w:lang w:val="en-GB"/>
+        </w:rPr>
+        <w:t>payment</w:t>
+      </w:r>
+      <w:r>
+        <w:rPr>
+          <w:rFonts w:ascii="Calibri Light" w:hAnsi="Calibri Light" w:cs="Calibri Light"/>
+          <w:sz w:val="28"/>
+          <w:szCs w:val="28"/>
+          <w:lang w:val="en-GB"/>
+        </w:rPr>
+        <w:t>s using that method always succeed</w:t>
+      </w:r>
+      <w:r>
+        <w:rPr>
+          <w:rFonts w:ascii="Calibri Light" w:hAnsi="Calibri Light" w:cs="Calibri Light"/>
+          <w:sz w:val="28"/>
+          <w:szCs w:val="28"/>
+          <w:lang w:val="en-GB"/>
+        </w:rPr>
+        <w:t>;</w:t>
+      </w:r>
+    </w:p>
+    <w:p>
+      <w:pPr>
+        <w:pStyle w:val="Paragrafoelenco"/>
+        <w:numPr>
+          <w:ilvl w:val="0"/>
+          <w:numId w:val="13"/>
+        </w:numPr>
+        <w:rPr>
+          <w:rFonts w:ascii="Calibri Light" w:hAnsi="Calibri Light" w:cs="Calibri Light"/>
           <w:b/>
           <w:bCs/>
+          <w:sz w:val="28"/>
+          <w:szCs w:val="28"/>
+          <w:lang w:val="en-GB"/>
+        </w:rPr>
+      </w:pPr>
+      <w:r>
+        <w:rPr>
+          <w:rFonts w:ascii="Calibri Light" w:hAnsi="Calibri Light" w:cs="Calibri Light"/>
+          <w:bCs/>
+          <w:sz w:val="28"/>
+          <w:szCs w:val="28"/>
+          <w:lang w:val="en-GB"/>
+        </w:rPr>
+        <w:t>T</w:t>
+      </w:r>
+      <w:r>
+        <w:rPr>
+          <w:rFonts w:ascii="Calibri Light" w:hAnsi="Calibri Light" w:cs="Calibri Light"/>
+          <w:bCs/>
+          <w:sz w:val="28"/>
+          <w:szCs w:val="28"/>
+          <w:lang w:val="en-GB"/>
+        </w:rPr>
+        <w:t>he company never reach the limit of requests per day</w:t>
+      </w:r>
+      <w:r>
+        <w:rPr>
+          <w:rFonts w:ascii="Calibri Light" w:hAnsi="Calibri Light" w:cs="Calibri Light"/>
+          <w:bCs/>
+          <w:sz w:val="28"/>
+          <w:szCs w:val="28"/>
+          <w:lang w:val="en-GB"/>
+        </w:rPr>
+        <w:t xml:space="preserve"> for the external services</w:t>
+      </w:r>
+      <w:r>
+        <w:rPr>
+          <w:rFonts w:ascii="Calibri Light" w:hAnsi="Calibri Light" w:cs="Calibri Light"/>
+          <w:bCs/>
+          <w:sz w:val="28"/>
+          <w:szCs w:val="28"/>
+          <w:lang w:val="en-GB"/>
+        </w:rPr>
+        <w:t>.</w:t>
+      </w:r>
+    </w:p>
+    <w:p>
+      <w:pPr>
+        <w:rPr>
+          <w:b/>
+          <w:bCs/>
           <w:lang w:val="en-GB"/>
         </w:rPr>
       </w:pPr>
@@ -6582,7 +6616,7 @@
           <w:lang w:val="en-GB"/>
         </w:rPr>
       </w:pPr>
-      <w:bookmarkStart w:id="21" w:name="_Toc466579553"/>
+      <w:bookmarkStart w:id="20" w:name="_Toc466579553"/>
       <w:r>
         <w:rPr>
           <w:sz w:val="40"/>
@@ -6591,7 +6625,7 @@
         </w:rPr>
         <w:t>Glossary</w:t>
       </w:r>
-      <w:bookmarkEnd w:id="21"/>
+      <w:bookmarkEnd w:id="20"/>
     </w:p>
     <w:p>
       <w:pPr>
@@ -6938,6 +6972,7 @@
           <w:u w:val="single"/>
           <w:lang w:val="en-GB"/>
         </w:rPr>
+        <w:lastRenderedPageBreak/>
         <w:t>Reservation current cost</w:t>
       </w:r>
       <w:r>
@@ -6982,7 +7017,6 @@
           <w:u w:val="single"/>
           <w:lang w:val="en-GB"/>
         </w:rPr>
-        <w:lastRenderedPageBreak/>
         <w:t>Reservation final discharged cost</w:t>
       </w:r>
       <w:r>
@@ -7561,7 +7595,7 @@
           <w:lang w:val="en-GB"/>
         </w:rPr>
       </w:pPr>
-      <w:bookmarkStart w:id="22" w:name="_Toc466579554"/>
+      <w:bookmarkStart w:id="21" w:name="_Toc466579554"/>
       <w:r>
         <w:rPr>
           <w:sz w:val="40"/>
@@ -7570,7 +7604,7 @@
         </w:rPr>
         <w:t>Text assumptions</w:t>
       </w:r>
-      <w:bookmarkEnd w:id="22"/>
+      <w:bookmarkEnd w:id="21"/>
     </w:p>
     <w:p/>
     <w:p>
@@ -7696,6 +7730,7 @@
           <w:szCs w:val="28"/>
           <w:lang w:val="en-GB"/>
         </w:rPr>
+        <w:lastRenderedPageBreak/>
         <w:t xml:space="preserve">It is important to </w:t>
       </w:r>
       <w:r>
@@ -7707,7 +7742,6 @@
         </w:rPr>
         <w:t xml:space="preserve">choose </w:t>
       </w:r>
-      <w:proofErr w:type="gramStart"/>
       <w:r>
         <w:rPr>
           <w:rFonts w:ascii="Calibri Light" w:hAnsi="Calibri Light" w:cs="Calibri Light"/>
@@ -7724,7 +7758,7 @@
           <w:szCs w:val="28"/>
           <w:lang w:val="en-GB"/>
         </w:rPr>
-        <w:t xml:space="preserve">arefully </w:t>
+        <w:t>arefully</w:t>
       </w:r>
       <w:r>
         <w:rPr>
@@ -7742,17 +7776,7 @@
           <w:szCs w:val="28"/>
           <w:lang w:val="en-GB"/>
         </w:rPr>
-        <w:t>the</w:t>
-      </w:r>
-      <w:proofErr w:type="gramEnd"/>
-      <w:r>
-        <w:rPr>
-          <w:rFonts w:ascii="Calibri Light" w:hAnsi="Calibri Light" w:cs="Calibri Light"/>
-          <w:sz w:val="28"/>
-          <w:szCs w:val="28"/>
-          <w:lang w:val="en-GB"/>
-        </w:rPr>
-        <w:t xml:space="preserve"> amount of </w:t>
+        <w:t xml:space="preserve">the amount of </w:t>
       </w:r>
       <w:r>
         <w:rPr>
@@ -7794,7 +7818,6 @@
           <w:szCs w:val="28"/>
           <w:lang w:val="en-GB"/>
         </w:rPr>
-        <w:lastRenderedPageBreak/>
         <w:t xml:space="preserve">If the user gets close to the car he rented and the car unlocks itself, then the car </w:t>
       </w:r>
       <w:r>
@@ -8129,7 +8152,7 @@
           <w:lang w:val="en-GB"/>
         </w:rPr>
       </w:pPr>
-      <w:bookmarkStart w:id="23" w:name="_Toc466579555"/>
+      <w:bookmarkStart w:id="22" w:name="_Toc466579555"/>
       <w:r>
         <w:rPr>
           <w:sz w:val="40"/>
@@ -8138,7 +8161,7 @@
         </w:rPr>
         <w:t>Constraints</w:t>
       </w:r>
-      <w:bookmarkEnd w:id="23"/>
+      <w:bookmarkEnd w:id="22"/>
     </w:p>
     <w:p>
       <w:pPr>
@@ -8149,7 +8172,7 @@
           <w:lang w:val="en-GB"/>
         </w:rPr>
       </w:pPr>
-      <w:bookmarkStart w:id="24" w:name="_Toc466579556"/>
+      <w:bookmarkStart w:id="23" w:name="_Toc466579556"/>
       <w:r>
         <w:rPr>
           <w:sz w:val="32"/>
@@ -8158,7 +8181,7 @@
         </w:rPr>
         <w:t>Regulatory policies</w:t>
       </w:r>
-      <w:bookmarkEnd w:id="24"/>
+      <w:bookmarkEnd w:id="23"/>
     </w:p>
     <w:p>
       <w:pPr>
@@ -8302,6 +8325,12 @@
           <w:lang w:val="en-GB"/>
         </w:rPr>
       </w:pPr>
+      <w:r>
+        <w:rPr>
+          <w:lang w:val="en-GB"/>
+        </w:rPr>
+        <w:br w:type="page"/>
+      </w:r>
     </w:p>
     <w:p>
       <w:pPr>
@@ -8312,16 +8341,17 @@
           <w:lang w:val="en-GB"/>
         </w:rPr>
       </w:pPr>
-      <w:bookmarkStart w:id="25" w:name="_Toc466579557"/>
+      <w:bookmarkStart w:id="24" w:name="_Toc466579557"/>
       <w:r>
         <w:rPr>
           <w:sz w:val="32"/>
           <w:szCs w:val="32"/>
           <w:lang w:val="en-GB"/>
         </w:rPr>
+        <w:lastRenderedPageBreak/>
         <w:t>Hardware limitations</w:t>
       </w:r>
-      <w:bookmarkEnd w:id="25"/>
+      <w:bookmarkEnd w:id="24"/>
     </w:p>
     <w:p>
       <w:pPr>
@@ -8456,7 +8486,6 @@
           <w:szCs w:val="28"/>
           <w:lang w:val="en-GB"/>
         </w:rPr>
-        <w:lastRenderedPageBreak/>
         <w:t>The server must be able to run a web server application,</w:t>
       </w:r>
       <w:r>
@@ -8836,7 +8865,7 @@
           <w:lang w:val="en-GB"/>
         </w:rPr>
       </w:pPr>
-      <w:bookmarkStart w:id="26" w:name="_Toc466579558"/>
+      <w:bookmarkStart w:id="25" w:name="_Toc466579558"/>
       <w:r>
         <w:rPr>
           <w:sz w:val="32"/>
@@ -8853,7 +8882,7 @@
         </w:rPr>
         <w:t xml:space="preserve"> (system boundaries)</w:t>
       </w:r>
-      <w:bookmarkEnd w:id="26"/>
+      <w:bookmarkEnd w:id="25"/>
     </w:p>
     <w:p>
       <w:pPr>
@@ -9076,16 +9105,17 @@
           <w:lang w:val="en-GB"/>
         </w:rPr>
       </w:pPr>
-      <w:bookmarkStart w:id="27" w:name="_Toc466579559"/>
+      <w:bookmarkStart w:id="26" w:name="_Toc466579559"/>
       <w:r>
         <w:rPr>
           <w:sz w:val="32"/>
           <w:szCs w:val="32"/>
           <w:lang w:val="en-GB"/>
         </w:rPr>
+        <w:lastRenderedPageBreak/>
         <w:t>Parallel operation</w:t>
       </w:r>
-      <w:bookmarkEnd w:id="27"/>
+      <w:bookmarkEnd w:id="26"/>
     </w:p>
     <w:p>
       <w:pPr>
@@ -9185,17 +9215,16 @@
           <w:lang w:val="en-GB"/>
         </w:rPr>
       </w:pPr>
-      <w:bookmarkStart w:id="28" w:name="_Toc466579560"/>
+      <w:bookmarkStart w:id="27" w:name="_Toc466579560"/>
       <w:r>
         <w:rPr>
           <w:sz w:val="40"/>
           <w:szCs w:val="40"/>
           <w:lang w:val="en-GB"/>
         </w:rPr>
-        <w:lastRenderedPageBreak/>
         <w:t>Proposed system</w:t>
       </w:r>
-      <w:bookmarkEnd w:id="28"/>
+      <w:bookmarkEnd w:id="27"/>
     </w:p>
     <w:p>
       <w:pPr>
@@ -9929,7 +9958,7 @@
                         <a:effectLst/>
                         <a:extLst>
                           <a:ext uri="{C572A759-6A51-4108-AA02-DFA0A04FC94B}">
-                            <ma14:wrappingTextBoxFlag xmlns:ma14="http://schemas.microsoft.com/office/mac/drawingml/2011/main" xmlns:w="http://schemas.openxmlformats.org/wordprocessingml/2006/main" xmlns:w10="urn:schemas-microsoft-com:office:word" xmlns:v="urn:schemas-microsoft-com:vml" xmlns:o="urn:schemas-microsoft-com:office:office" xmlns:mv="urn:schemas-microsoft-com:mac:vml" xmlns:mo="http://schemas.microsoft.com/office/mac/office/2008/main" xmlns=""/>
+                            <ma14:wrappingTextBoxFlag xmlns="" xmlns:mo="http://schemas.microsoft.com/office/mac/office/2008/main" xmlns:mv="urn:schemas-microsoft-com:mac:vml" xmlns:o="urn:schemas-microsoft-com:office:office" xmlns:v="urn:schemas-microsoft-com:vml" xmlns:w10="urn:schemas-microsoft-com:office:word" xmlns:w="http://schemas.openxmlformats.org/wordprocessingml/2006/main" xmlns:ma14="http://schemas.microsoft.com/office/mac/drawingml/2011/main"/>
                           </a:ext>
                         </a:extLst>
                       </wps:spPr>
@@ -10232,7 +10261,7 @@
                         <a:effectLst/>
                         <a:extLst>
                           <a:ext uri="{C572A759-6A51-4108-AA02-DFA0A04FC94B}">
-                            <ma14:wrappingTextBoxFlag xmlns:ma14="http://schemas.microsoft.com/office/mac/drawingml/2011/main" xmlns:w="http://schemas.openxmlformats.org/wordprocessingml/2006/main" xmlns:w10="urn:schemas-microsoft-com:office:word" xmlns:v="urn:schemas-microsoft-com:vml" xmlns:o="urn:schemas-microsoft-com:office:office" xmlns:mv="urn:schemas-microsoft-com:mac:vml" xmlns:mo="http://schemas.microsoft.com/office/mac/office/2008/main" xmlns=""/>
+                            <ma14:wrappingTextBoxFlag xmlns="" xmlns:mo="http://schemas.microsoft.com/office/mac/office/2008/main" xmlns:mv="urn:schemas-microsoft-com:mac:vml" xmlns:o="urn:schemas-microsoft-com:office:office" xmlns:v="urn:schemas-microsoft-com:vml" xmlns:w10="urn:schemas-microsoft-com:office:word" xmlns:w="http://schemas.openxmlformats.org/wordprocessingml/2006/main" xmlns:ma14="http://schemas.microsoft.com/office/mac/drawingml/2011/main"/>
                           </a:ext>
                         </a:extLst>
                       </wps:spPr>
@@ -10365,7 +10394,7 @@
                         <a:effectLst/>
                         <a:extLst>
                           <a:ext uri="{C572A759-6A51-4108-AA02-DFA0A04FC94B}">
-                            <ma14:wrappingTextBoxFlag xmlns:ma14="http://schemas.microsoft.com/office/mac/drawingml/2011/main" xmlns:w="http://schemas.openxmlformats.org/wordprocessingml/2006/main" xmlns:w10="urn:schemas-microsoft-com:office:word" xmlns:v="urn:schemas-microsoft-com:vml" xmlns:o="urn:schemas-microsoft-com:office:office" xmlns:mv="urn:schemas-microsoft-com:mac:vml" xmlns:mo="http://schemas.microsoft.com/office/mac/office/2008/main" xmlns=""/>
+                            <ma14:wrappingTextBoxFlag xmlns="" xmlns:mo="http://schemas.microsoft.com/office/mac/office/2008/main" xmlns:mv="urn:schemas-microsoft-com:mac:vml" xmlns:o="urn:schemas-microsoft-com:office:office" xmlns:v="urn:schemas-microsoft-com:vml" xmlns:w10="urn:schemas-microsoft-com:office:word" xmlns:w="http://schemas.openxmlformats.org/wordprocessingml/2006/main" xmlns:ma14="http://schemas.microsoft.com/office/mac/drawingml/2011/main"/>
                           </a:ext>
                         </a:extLst>
                       </wps:spPr>
@@ -10519,7 +10548,7 @@
           </mc:Choice>
           <mc:Fallback>
             <w:pict>
-              <v:shapetype w14:anchorId="7A2B8597" id="_x0000_t176" coordsize="21600,21600" o:spt="176" adj="2700" path="m@0,qx0@0l0@2qy@0,21600l@1,21600qx21600@2l21600@0qy@1,xe">
+              <v:shapetype w14:anchorId="2D983D63" id="_x0000_t176" coordsize="21600,21600" o:spt="176" adj="2700" path="m@0,qx0@0l0@2qy@0,21600l@1,21600qx21600@2l21600@0qy@1,xe">
                 <v:stroke joinstyle="miter"/>
                 <v:formulas>
                   <v:f eqn="val #0"/>
@@ -10586,7 +10615,7 @@
                         <a:effectLst/>
                         <a:extLst>
                           <a:ext uri="{C572A759-6A51-4108-AA02-DFA0A04FC94B}">
-                            <ma14:wrappingTextBoxFlag xmlns:ma14="http://schemas.microsoft.com/office/mac/drawingml/2011/main" xmlns:w="http://schemas.openxmlformats.org/wordprocessingml/2006/main" xmlns:w10="urn:schemas-microsoft-com:office:word" xmlns:v="urn:schemas-microsoft-com:vml" xmlns:o="urn:schemas-microsoft-com:office:office" xmlns:mv="urn:schemas-microsoft-com:mac:vml" xmlns:mo="http://schemas.microsoft.com/office/mac/office/2008/main" xmlns=""/>
+                            <ma14:wrappingTextBoxFlag xmlns="" xmlns:mo="http://schemas.microsoft.com/office/mac/office/2008/main" xmlns:mv="urn:schemas-microsoft-com:mac:vml" xmlns:o="urn:schemas-microsoft-com:office:office" xmlns:v="urn:schemas-microsoft-com:vml" xmlns:w10="urn:schemas-microsoft-com:office:word" xmlns:w="http://schemas.openxmlformats.org/wordprocessingml/2006/main" xmlns:ma14="http://schemas.microsoft.com/office/mac/drawingml/2011/main"/>
                           </a:ext>
                         </a:extLst>
                       </wps:spPr>
@@ -10845,7 +10874,7 @@
                         <a:effectLst/>
                         <a:extLst>
                           <a:ext uri="{C572A759-6A51-4108-AA02-DFA0A04FC94B}">
-                            <ma14:wrappingTextBoxFlag xmlns:ma14="http://schemas.microsoft.com/office/mac/drawingml/2011/main" xmlns:w="http://schemas.openxmlformats.org/wordprocessingml/2006/main" xmlns:w10="urn:schemas-microsoft-com:office:word" xmlns:v="urn:schemas-microsoft-com:vml" xmlns:o="urn:schemas-microsoft-com:office:office" xmlns:mv="urn:schemas-microsoft-com:mac:vml" xmlns:mo="http://schemas.microsoft.com/office/mac/office/2008/main" xmlns=""/>
+                            <ma14:wrappingTextBoxFlag xmlns="" xmlns:mo="http://schemas.microsoft.com/office/mac/office/2008/main" xmlns:mv="urn:schemas-microsoft-com:mac:vml" xmlns:o="urn:schemas-microsoft-com:office:office" xmlns:v="urn:schemas-microsoft-com:vml" xmlns:w10="urn:schemas-microsoft-com:office:word" xmlns:w="http://schemas.openxmlformats.org/wordprocessingml/2006/main" xmlns:ma14="http://schemas.microsoft.com/office/mac/drawingml/2011/main"/>
                           </a:ext>
                         </a:extLst>
                       </wps:spPr>
@@ -11030,7 +11059,7 @@
           </mc:Choice>
           <mc:Fallback>
             <w:pict>
-              <v:shapetype w14:anchorId="7D501637" id="_x0000_t32" coordsize="21600,21600" o:spt="32" o:oned="t" path="m,l21600,21600e" filled="f">
+              <v:shapetype w14:anchorId="69DFE581" id="_x0000_t32" coordsize="21600,21600" o:spt="32" o:oned="t" path="m,l21600,21600e" filled="f">
                 <v:path arrowok="t" fillok="f" o:connecttype="none"/>
                 <o:lock v:ext="edit" shapetype="t"/>
               </v:shapetype>
@@ -11082,7 +11111,7 @@
                         <a:effectLst/>
                         <a:extLst>
                           <a:ext uri="{C572A759-6A51-4108-AA02-DFA0A04FC94B}">
-                            <ma14:wrappingTextBoxFlag xmlns:ma14="http://schemas.microsoft.com/office/mac/drawingml/2011/main" xmlns:w="http://schemas.openxmlformats.org/wordprocessingml/2006/main" xmlns:w10="urn:schemas-microsoft-com:office:word" xmlns:v="urn:schemas-microsoft-com:vml" xmlns:o="urn:schemas-microsoft-com:office:office" xmlns:mv="urn:schemas-microsoft-com:mac:vml" xmlns:mo="http://schemas.microsoft.com/office/mac/office/2008/main" xmlns=""/>
+                            <ma14:wrappingTextBoxFlag xmlns="" xmlns:mo="http://schemas.microsoft.com/office/mac/office/2008/main" xmlns:mv="urn:schemas-microsoft-com:mac:vml" xmlns:o="urn:schemas-microsoft-com:office:office" xmlns:v="urn:schemas-microsoft-com:vml" xmlns:w10="urn:schemas-microsoft-com:office:word" xmlns:w="http://schemas.openxmlformats.org/wordprocessingml/2006/main" xmlns:ma14="http://schemas.microsoft.com/office/mac/drawingml/2011/main"/>
                           </a:ext>
                         </a:extLst>
                       </wps:spPr>
@@ -11251,7 +11280,7 @@
                         <a:effectLst/>
                         <a:extLst>
                           <a:ext uri="{C572A759-6A51-4108-AA02-DFA0A04FC94B}">
-                            <ma14:wrappingTextBoxFlag xmlns:ma14="http://schemas.microsoft.com/office/mac/drawingml/2011/main" xmlns:w="http://schemas.openxmlformats.org/wordprocessingml/2006/main" xmlns:w10="urn:schemas-microsoft-com:office:word" xmlns:v="urn:schemas-microsoft-com:vml" xmlns:o="urn:schemas-microsoft-com:office:office" xmlns:mv="urn:schemas-microsoft-com:mac:vml" xmlns:mo="http://schemas.microsoft.com/office/mac/office/2008/main" xmlns=""/>
+                            <ma14:wrappingTextBoxFlag xmlns="" xmlns:mo="http://schemas.microsoft.com/office/mac/office/2008/main" xmlns:mv="urn:schemas-microsoft-com:mac:vml" xmlns:o="urn:schemas-microsoft-com:office:office" xmlns:v="urn:schemas-microsoft-com:vml" xmlns:w10="urn:schemas-microsoft-com:office:word" xmlns:w="http://schemas.openxmlformats.org/wordprocessingml/2006/main" xmlns:ma14="http://schemas.microsoft.com/office/mac/drawingml/2011/main"/>
                           </a:ext>
                         </a:extLst>
                       </wps:spPr>
@@ -11374,7 +11403,7 @@
                         <a:effectLst/>
                         <a:extLst>
                           <a:ext uri="{C572A759-6A51-4108-AA02-DFA0A04FC94B}">
-                            <ma14:wrappingTextBoxFlag xmlns:ma14="http://schemas.microsoft.com/office/mac/drawingml/2011/main" xmlns:w="http://schemas.openxmlformats.org/wordprocessingml/2006/main" xmlns:w10="urn:schemas-microsoft-com:office:word" xmlns:v="urn:schemas-microsoft-com:vml" xmlns:o="urn:schemas-microsoft-com:office:office" xmlns:mv="urn:schemas-microsoft-com:mac:vml" xmlns:mo="http://schemas.microsoft.com/office/mac/office/2008/main" xmlns=""/>
+                            <ma14:wrappingTextBoxFlag xmlns="" xmlns:mo="http://schemas.microsoft.com/office/mac/office/2008/main" xmlns:mv="urn:schemas-microsoft-com:mac:vml" xmlns:o="urn:schemas-microsoft-com:office:office" xmlns:v="urn:schemas-microsoft-com:vml" xmlns:w10="urn:schemas-microsoft-com:office:word" xmlns:w="http://schemas.openxmlformats.org/wordprocessingml/2006/main" xmlns:ma14="http://schemas.microsoft.com/office/mac/drawingml/2011/main"/>
                           </a:ext>
                         </a:extLst>
                       </wps:spPr>
@@ -11527,7 +11556,7 @@
                         <a:effectLst/>
                         <a:extLst>
                           <a:ext uri="{C572A759-6A51-4108-AA02-DFA0A04FC94B}">
-                            <ma14:wrappingTextBoxFlag xmlns:ma14="http://schemas.microsoft.com/office/mac/drawingml/2011/main" xmlns:w="http://schemas.openxmlformats.org/wordprocessingml/2006/main" xmlns:w10="urn:schemas-microsoft-com:office:word" xmlns:v="urn:schemas-microsoft-com:vml" xmlns:o="urn:schemas-microsoft-com:office:office" xmlns:mv="urn:schemas-microsoft-com:mac:vml" xmlns:mo="http://schemas.microsoft.com/office/mac/office/2008/main" xmlns=""/>
+                            <ma14:wrappingTextBoxFlag xmlns="" xmlns:mo="http://schemas.microsoft.com/office/mac/office/2008/main" xmlns:mv="urn:schemas-microsoft-com:mac:vml" xmlns:o="urn:schemas-microsoft-com:office:office" xmlns:v="urn:schemas-microsoft-com:vml" xmlns:w10="urn:schemas-microsoft-com:office:word" xmlns:w="http://schemas.openxmlformats.org/wordprocessingml/2006/main" xmlns:ma14="http://schemas.microsoft.com/office/mac/drawingml/2011/main"/>
                           </a:ext>
                         </a:extLst>
                       </wps:spPr>
@@ -11634,7 +11663,7 @@
                         <a:effectLst/>
                         <a:extLst>
                           <a:ext uri="{C572A759-6A51-4108-AA02-DFA0A04FC94B}">
-                            <ma14:wrappingTextBoxFlag xmlns:ma14="http://schemas.microsoft.com/office/mac/drawingml/2011/main" xmlns:w="http://schemas.openxmlformats.org/wordprocessingml/2006/main" xmlns:w10="urn:schemas-microsoft-com:office:word" xmlns:v="urn:schemas-microsoft-com:vml" xmlns:o="urn:schemas-microsoft-com:office:office" xmlns:mv="urn:schemas-microsoft-com:mac:vml" xmlns:mo="http://schemas.microsoft.com/office/mac/office/2008/main" xmlns=""/>
+                            <ma14:wrappingTextBoxFlag xmlns="" xmlns:mo="http://schemas.microsoft.com/office/mac/office/2008/main" xmlns:mv="urn:schemas-microsoft-com:mac:vml" xmlns:o="urn:schemas-microsoft-com:office:office" xmlns:v="urn:schemas-microsoft-com:vml" xmlns:w10="urn:schemas-microsoft-com:office:word" xmlns:w="http://schemas.openxmlformats.org/wordprocessingml/2006/main" xmlns:ma14="http://schemas.microsoft.com/office/mac/drawingml/2011/main"/>
                           </a:ext>
                         </a:extLst>
                       </wps:spPr>
@@ -11875,7 +11904,7 @@
           </mc:Choice>
           <mc:Fallback>
             <w:pict>
-              <v:shape w14:anchorId="0953A57F" id="Straight Arrow Connector 32" o:spid="_x0000_s1026" type="#_x0000_t32" style="position:absolute;margin-left:111.3pt;margin-top:143.75pt;width:227pt;height:140pt;flip:y;z-index:251720192;visibility:visible;mso-wrap-style:square;mso-width-percent:0;mso-height-percent:0;mso-wrap-distance-left:9pt;mso-wrap-distance-top:0;mso-wrap-distance-right:9pt;mso-wrap-distance-bottom:0;mso-position-horizontal:absolute;mso-position-horizontal-relative:text;mso-position-vertical:absolute;mso-position-vertical-relative:text;mso-width-percent:0;mso-height-percent:0;mso-width-relative:margin;mso-height-relative:margin" o:gfxdata="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" strokecolor="#4f81bd [3204]" strokeweight="2pt">
+              <v:shape w14:anchorId="0FAC3A71" id="Straight Arrow Connector 32" o:spid="_x0000_s1026" type="#_x0000_t32" style="position:absolute;margin-left:111.3pt;margin-top:143.75pt;width:227pt;height:140pt;flip:y;z-index:251720192;visibility:visible;mso-wrap-style:square;mso-width-percent:0;mso-height-percent:0;mso-wrap-distance-left:9pt;mso-wrap-distance-top:0;mso-wrap-distance-right:9pt;mso-wrap-distance-bottom:0;mso-position-horizontal:absolute;mso-position-horizontal-relative:text;mso-position-vertical:absolute;mso-position-vertical-relative:text;mso-width-percent:0;mso-height-percent:0;mso-width-relative:margin;mso-height-relative:margin" o:gfxdata="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" strokecolor="#4f81bd [3204]" strokeweight="2pt">
                 <v:stroke endarrow="open"/>
                 <v:shadow on="t" color="black" opacity="24903f" origin=",.5" offset="0,.55556mm"/>
               </v:shape>
@@ -11949,7 +11978,7 @@
           </mc:Choice>
           <mc:Fallback>
             <w:pict>
-              <v:shape w14:anchorId="6ADE9FCD" id="Straight Arrow Connector 13" o:spid="_x0000_s1026" type="#_x0000_t32" style="position:absolute;margin-left:115.3pt;margin-top:302.75pt;width:269pt;height:1.1pt;flip:x y;z-index:251617792;visibility:visible;mso-wrap-style:square;mso-width-percent:0;mso-height-percent:0;mso-wrap-distance-left:9pt;mso-wrap-distance-top:0;mso-wrap-distance-right:9pt;mso-wrap-distance-bottom:0;mso-position-horizontal:absolute;mso-position-horizontal-relative:text;mso-position-vertical:absolute;mso-position-vertical-relative:text;mso-width-percent:0;mso-height-percent:0;mso-width-relative:margin;mso-height-relative:margin" o:gfxdata="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" strokecolor="#4f81bd [3204]" strokeweight="2pt">
+              <v:shape w14:anchorId="768AA552" id="Straight Arrow Connector 13" o:spid="_x0000_s1026" type="#_x0000_t32" style="position:absolute;margin-left:115.3pt;margin-top:302.75pt;width:269pt;height:1.1pt;flip:x y;z-index:251617792;visibility:visible;mso-wrap-style:square;mso-width-percent:0;mso-height-percent:0;mso-wrap-distance-left:9pt;mso-wrap-distance-top:0;mso-wrap-distance-right:9pt;mso-wrap-distance-bottom:0;mso-position-horizontal:absolute;mso-position-horizontal-relative:text;mso-position-vertical:absolute;mso-position-vertical-relative:text;mso-width-percent:0;mso-height-percent:0;mso-width-relative:margin;mso-height-relative:margin" o:gfxdata="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" strokecolor="#4f81bd [3204]" strokeweight="2pt">
                 <v:stroke endarrow="open"/>
                 <v:shadow on="t" color="black" opacity="24903f" origin=",.5" offset="0,.55556mm"/>
               </v:shape>
@@ -12023,7 +12052,7 @@
           </mc:Choice>
           <mc:Fallback>
             <w:pict>
-              <v:shape w14:anchorId="186920FE" id="Straight Arrow Connector 15" o:spid="_x0000_s1026" type="#_x0000_t32" style="position:absolute;margin-left:114.3pt;margin-top:316.75pt;width:272pt;height:2pt;z-index:251638272;visibility:visible;mso-wrap-style:square;mso-width-percent:0;mso-height-percent:0;mso-wrap-distance-left:9pt;mso-wrap-distance-top:0;mso-wrap-distance-right:9pt;mso-wrap-distance-bottom:0;mso-position-horizontal:absolute;mso-position-horizontal-relative:text;mso-position-vertical:absolute;mso-position-vertical-relative:text;mso-width-percent:0;mso-height-percent:0;mso-width-relative:margin;mso-height-relative:margin" o:gfxdata="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" strokecolor="#4f81bd [3204]" strokeweight="2pt">
+              <v:shape w14:anchorId="79975B97" id="Straight Arrow Connector 15" o:spid="_x0000_s1026" type="#_x0000_t32" style="position:absolute;margin-left:114.3pt;margin-top:316.75pt;width:272pt;height:2pt;z-index:251638272;visibility:visible;mso-wrap-style:square;mso-width-percent:0;mso-height-percent:0;mso-wrap-distance-left:9pt;mso-wrap-distance-top:0;mso-wrap-distance-right:9pt;mso-wrap-distance-bottom:0;mso-position-horizontal:absolute;mso-position-horizontal-relative:text;mso-position-vertical:absolute;mso-position-vertical-relative:text;mso-width-percent:0;mso-height-percent:0;mso-width-relative:margin;mso-height-relative:margin" o:gfxdata="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" strokecolor="#4f81bd [3204]" strokeweight="2pt">
                 <v:stroke endarrow="open"/>
                 <v:shadow on="t" color="black" opacity="24903f" origin=",.5" offset="0,.55556mm"/>
               </v:shape>
@@ -12097,7 +12126,7 @@
           </mc:Choice>
           <mc:Fallback>
             <w:pict>
-              <v:shape w14:anchorId="1B579225" id="Straight Arrow Connector 27" o:spid="_x0000_s1026" type="#_x0000_t32" style="position:absolute;margin-left:89.3pt;margin-top:142.75pt;width:1pt;height:122.1pt;z-index:251668992;visibility:visible;mso-wrap-style:square;mso-width-percent:0;mso-height-percent:0;mso-wrap-distance-left:9pt;mso-wrap-distance-top:0;mso-wrap-distance-right:9pt;mso-wrap-distance-bottom:0;mso-position-horizontal:absolute;mso-position-horizontal-relative:text;mso-position-vertical:absolute;mso-position-vertical-relative:text;mso-width-percent:0;mso-height-percent:0;mso-width-relative:margin;mso-height-relative:margin" o:gfxdata="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" strokecolor="#4f81bd [3204]" strokeweight="2pt">
+              <v:shape w14:anchorId="2C91F100" id="Straight Arrow Connector 27" o:spid="_x0000_s1026" type="#_x0000_t32" style="position:absolute;margin-left:89.3pt;margin-top:142.75pt;width:1pt;height:122.1pt;z-index:251668992;visibility:visible;mso-wrap-style:square;mso-width-percent:0;mso-height-percent:0;mso-wrap-distance-left:9pt;mso-wrap-distance-top:0;mso-wrap-distance-right:9pt;mso-wrap-distance-bottom:0;mso-position-horizontal:absolute;mso-position-horizontal-relative:text;mso-position-vertical:absolute;mso-position-vertical-relative:text;mso-width-percent:0;mso-height-percent:0;mso-width-relative:margin;mso-height-relative:margin" o:gfxdata="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" strokecolor="#4f81bd [3204]" strokeweight="2pt">
                 <v:stroke endarrow="open"/>
                 <v:shadow on="t" color="black" opacity="24903f" origin=",.5" offset="0,.55556mm"/>
               </v:shape>
@@ -12171,7 +12200,7 @@
           </mc:Choice>
           <mc:Fallback>
             <w:pict>
-              <v:shape w14:anchorId="433B8AEB" id="Straight Arrow Connector 26" o:spid="_x0000_s1026" type="#_x0000_t32" style="position:absolute;margin-left:72.3pt;margin-top:139.75pt;width:0;height:121.1pt;flip:y;z-index:251658752;visibility:visible;mso-wrap-style:square;mso-width-percent:0;mso-height-percent:0;mso-wrap-distance-left:9pt;mso-wrap-distance-top:0;mso-wrap-distance-right:9pt;mso-wrap-distance-bottom:0;mso-position-horizontal:absolute;mso-position-horizontal-relative:text;mso-position-vertical:absolute;mso-position-vertical-relative:text;mso-width-percent:0;mso-height-percent:0;mso-width-relative:margin;mso-height-relative:margin" o:gfxdata="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" strokecolor="#4f81bd [3204]" strokeweight="2pt">
+              <v:shape w14:anchorId="2CF54ED8" id="Straight Arrow Connector 26" o:spid="_x0000_s1026" type="#_x0000_t32" style="position:absolute;margin-left:72.3pt;margin-top:139.75pt;width:0;height:121.1pt;flip:y;z-index:251658752;visibility:visible;mso-wrap-style:square;mso-width-percent:0;mso-height-percent:0;mso-wrap-distance-left:9pt;mso-wrap-distance-top:0;mso-wrap-distance-right:9pt;mso-wrap-distance-bottom:0;mso-position-horizontal:absolute;mso-position-horizontal-relative:text;mso-position-vertical:absolute;mso-position-vertical-relative:text;mso-width-percent:0;mso-height-percent:0;mso-width-relative:margin;mso-height-relative:margin" o:gfxdata="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" strokecolor="#4f81bd [3204]" strokeweight="2pt">
                 <v:stroke endarrow="open"/>
                 <v:shadow on="t" color="black" opacity="24903f" origin=",.5" offset="0,.55556mm"/>
               </v:shape>
@@ -12319,7 +12348,7 @@
           <w:lang w:val="en-GB"/>
         </w:rPr>
       </w:pPr>
-      <w:bookmarkStart w:id="29" w:name="_Toc466579561"/>
+      <w:bookmarkStart w:id="28" w:name="_Toc466579561"/>
       <w:r>
         <w:rPr>
           <w:sz w:val="40"/>
@@ -12329,7 +12358,7 @@
         <w:lastRenderedPageBreak/>
         <w:t>Identifying stakeholders</w:t>
       </w:r>
-      <w:bookmarkEnd w:id="29"/>
+      <w:bookmarkEnd w:id="28"/>
     </w:p>
     <w:p>
       <w:pPr>
@@ -13329,7 +13358,7 @@
           <w:lang w:val="en-GB"/>
         </w:rPr>
       </w:pPr>
-      <w:bookmarkStart w:id="30" w:name="_Toc466579562"/>
+      <w:bookmarkStart w:id="29" w:name="_Toc466579562"/>
       <w:r>
         <w:rPr>
           <w:sz w:val="40"/>
@@ -13338,7 +13367,7 @@
         </w:rPr>
         <w:t>Reference documents</w:t>
       </w:r>
-      <w:bookmarkEnd w:id="30"/>
+      <w:bookmarkEnd w:id="29"/>
     </w:p>
     <w:p>
       <w:pPr>
@@ -13501,7 +13530,7 @@
           <w:lang w:val="en-GB"/>
         </w:rPr>
       </w:pPr>
-      <w:bookmarkStart w:id="31" w:name="_Toc466579563"/>
+      <w:bookmarkStart w:id="30" w:name="_Toc466579563"/>
       <w:r>
         <w:rPr>
           <w:sz w:val="52"/>
@@ -13511,7 +13540,7 @@
         <w:lastRenderedPageBreak/>
         <w:t>Actors identifying</w:t>
       </w:r>
-      <w:bookmarkEnd w:id="31"/>
+      <w:bookmarkEnd w:id="30"/>
     </w:p>
     <w:p>
       <w:pPr>
@@ -13744,7 +13773,7 @@
           <w:lang w:val="en-GB"/>
         </w:rPr>
       </w:pPr>
-      <w:bookmarkStart w:id="32" w:name="_Toc466579564"/>
+      <w:bookmarkStart w:id="31" w:name="_Toc466579564"/>
       <w:r>
         <w:rPr>
           <w:sz w:val="52"/>
@@ -13753,7 +13782,7 @@
         </w:rPr>
         <w:t>Requirements</w:t>
       </w:r>
-      <w:bookmarkEnd w:id="32"/>
+      <w:bookmarkEnd w:id="31"/>
     </w:p>
     <w:p/>
     <w:p>
@@ -13804,7 +13833,7 @@
           <w:lang w:val="en-GB"/>
         </w:rPr>
       </w:pPr>
-      <w:bookmarkStart w:id="33" w:name="_Toc466579565"/>
+      <w:bookmarkStart w:id="32" w:name="_Toc466579565"/>
       <w:r>
         <w:rPr>
           <w:sz w:val="40"/>
@@ -13813,7 +13842,7 @@
         </w:rPr>
         <w:t>Functional requirements</w:t>
       </w:r>
-      <w:bookmarkEnd w:id="33"/>
+      <w:bookmarkEnd w:id="32"/>
     </w:p>
     <w:p>
       <w:pPr>
@@ -14554,6 +14583,30 @@
       <w:pPr>
         <w:pStyle w:val="Paragrafoelenco"/>
         <w:numPr>
+          <w:ilvl w:val="1"/>
+          <w:numId w:val="26"/>
+        </w:numPr>
+        <w:rPr>
+          <w:rFonts w:ascii="Calibri Light" w:hAnsi="Calibri Light" w:cs="Calibri Light"/>
+          <w:sz w:val="28"/>
+          <w:szCs w:val="28"/>
+          <w:lang w:val="en-GB"/>
+        </w:rPr>
+      </w:pPr>
+      <w:r>
+        <w:rPr>
+          <w:rFonts w:ascii="Calibri Light" w:hAnsi="Calibri Light" w:cs="Calibri Light"/>
+          <w:sz w:val="28"/>
+          <w:szCs w:val="28"/>
+          <w:lang w:val="en-GB"/>
+        </w:rPr>
+        <w:t>The user should be able to check his/her active reservations;</w:t>
+      </w:r>
+    </w:p>
+    <w:p>
+      <w:pPr>
+        <w:pStyle w:val="Paragrafoelenco"/>
+        <w:numPr>
           <w:ilvl w:val="0"/>
           <w:numId w:val="26"/>
         </w:numPr>
@@ -14994,7 +15047,7 @@
           <w:lang w:val="en-GB"/>
         </w:rPr>
       </w:pPr>
-      <w:bookmarkStart w:id="34" w:name="_Toc466579566"/>
+      <w:bookmarkStart w:id="33" w:name="_Toc466579566"/>
       <w:r>
         <w:rPr>
           <w:sz w:val="40"/>
@@ -15003,7 +15056,7 @@
         </w:rPr>
         <w:t>Non-functional requirements</w:t>
       </w:r>
-      <w:bookmarkEnd w:id="34"/>
+      <w:bookmarkEnd w:id="33"/>
     </w:p>
     <w:p>
       <w:pPr>
@@ -15164,11 +15217,52 @@
     </w:p>
     <w:p>
       <w:pPr>
+        <w:pStyle w:val="Titolo1"/>
+        <w:rPr>
+          <w:sz w:val="52"/>
+          <w:szCs w:val="52"/>
+          <w:lang w:val="en-GB"/>
+        </w:rPr>
+      </w:pPr>
+      <w:bookmarkStart w:id="34" w:name="_Toc466579567"/>
+      <w:r>
+        <w:rPr>
+          <w:sz w:val="52"/>
+          <w:szCs w:val="52"/>
+          <w:lang w:val="en-GB"/>
+        </w:rPr>
+        <w:lastRenderedPageBreak/>
+        <w:t>Scenario identifying</w:t>
+      </w:r>
+      <w:bookmarkEnd w:id="34"/>
+    </w:p>
+    <w:p>
+      <w:pPr>
+        <w:pStyle w:val="Titolo2"/>
+        <w:rPr>
+          <w:sz w:val="40"/>
+          <w:szCs w:val="40"/>
+          <w:lang w:val="en-GB"/>
+        </w:rPr>
+      </w:pPr>
+      <w:bookmarkStart w:id="35" w:name="_Toc466579568"/>
+      <w:r>
+        <w:rPr>
+          <w:sz w:val="40"/>
+          <w:szCs w:val="40"/>
+          <w:lang w:val="en-GB"/>
+        </w:rPr>
+        <w:t>Scenario 1</w:t>
+      </w:r>
+      <w:bookmarkEnd w:id="35"/>
+    </w:p>
+    <w:p>
+      <w:pPr>
+        <w:pStyle w:val="Nessunaspaziatura"/>
         <w:rPr>
           <w:rFonts w:ascii="Calibri Light" w:hAnsi="Calibri Light" w:cs="Calibri Light"/>
           <w:sz w:val="27"/>
           <w:szCs w:val="27"/>
-          <w:lang w:val="en-GB"/>
         </w:rPr>
       </w:pPr>
       <w:r>
@@ -15176,31 +15270,82 @@
           <w:rFonts w:ascii="Calibri Light" w:hAnsi="Calibri Light" w:cs="Calibri Light"/>
           <w:sz w:val="27"/>
           <w:szCs w:val="27"/>
-          <w:lang w:val="en-GB"/>
-        </w:rPr>
-        <w:br w:type="page"/>
-      </w:r>
-    </w:p>
-    <w:p>
-      <w:pPr>
-        <w:pStyle w:val="Titolo1"/>
-        <w:rPr>
-          <w:sz w:val="52"/>
-          <w:szCs w:val="52"/>
-          <w:lang w:val="en-GB"/>
-        </w:rPr>
-      </w:pPr>
-      <w:bookmarkStart w:id="35" w:name="_Toc466579567"/>
-      <w:r>
-        <w:rPr>
-          <w:sz w:val="52"/>
-          <w:szCs w:val="52"/>
-          <w:lang w:val="en-GB"/>
-        </w:rPr>
-        <w:lastRenderedPageBreak/>
-        <w:t>Scenario identifying</w:t>
-      </w:r>
-      <w:bookmarkEnd w:id="35"/>
+        </w:rPr>
+        <w:t>Nick and his three best friends want to go out at night, but public transport is not serviceable at those hours. They do not want to spend a large amount of money, therefore they decide to take advantage of PowerEnjoy service and its discount.</w:t>
+      </w:r>
+      <w:r>
+        <w:rPr>
+          <w:rFonts w:ascii="Calibri Light" w:hAnsi="Calibri Light" w:cs="Calibri Light"/>
+          <w:sz w:val="27"/>
+          <w:szCs w:val="27"/>
+        </w:rPr>
+        <w:br/>
+        <w:t xml:space="preserve">Nick decides to plan the trip in order to achieve the maximum discount </w:t>
+      </w:r>
+      <w:proofErr w:type="gramStart"/>
+      <w:r>
+        <w:rPr>
+          <w:rFonts w:ascii="Calibri Light" w:hAnsi="Calibri Light" w:cs="Calibri Light"/>
+          <w:sz w:val="27"/>
+          <w:szCs w:val="27"/>
+        </w:rPr>
+        <w:t>possible, that</w:t>
+      </w:r>
+      <w:proofErr w:type="gramEnd"/>
+      <w:r>
+        <w:rPr>
+          <w:rFonts w:ascii="Calibri Light" w:hAnsi="Calibri Light" w:cs="Calibri Light"/>
+          <w:sz w:val="27"/>
+          <w:szCs w:val="27"/>
+        </w:rPr>
+        <w:t xml:space="preserve"> is by leaving the car in the Safe Area closest to the pub they want to go.</w:t>
+      </w:r>
+    </w:p>
+    <w:p>
+      <w:pPr>
+        <w:pStyle w:val="Nessunaspaziatura"/>
+        <w:rPr>
+          <w:rFonts w:ascii="Calibri Light" w:hAnsi="Calibri Light" w:cs="Calibri Light"/>
+          <w:sz w:val="27"/>
+          <w:szCs w:val="27"/>
+        </w:rPr>
+      </w:pPr>
+      <w:r>
+        <w:rPr>
+          <w:rFonts w:ascii="Calibri Light" w:hAnsi="Calibri Light" w:cs="Calibri Light"/>
+          <w:sz w:val="27"/>
+          <w:szCs w:val="27"/>
+        </w:rPr>
+        <w:t>He opens the PowerEnjoy mobile app about one hour before going out, makes a reservation for the car and finds out the best place where to leave the car.</w:t>
+      </w:r>
+    </w:p>
+    <w:p>
+      <w:pPr>
+        <w:pStyle w:val="Nessunaspaziatura"/>
+        <w:rPr>
+          <w:rFonts w:ascii="Calibri Light" w:hAnsi="Calibri Light" w:cs="Calibri Light"/>
+          <w:sz w:val="27"/>
+          <w:szCs w:val="27"/>
+        </w:rPr>
+      </w:pPr>
+      <w:r>
+        <w:rPr>
+          <w:rFonts w:ascii="Calibri Light" w:hAnsi="Calibri Light" w:cs="Calibri Light"/>
+          <w:sz w:val="27"/>
+          <w:szCs w:val="27"/>
+        </w:rPr>
+        <w:t>He and his friends can enjoy the night without spend too much.</w:t>
+      </w:r>
+    </w:p>
+    <w:p>
+      <w:pPr>
+        <w:pStyle w:val="Nessunaspaziatura"/>
+        <w:rPr>
+          <w:rFonts w:ascii="Calibri Light" w:hAnsi="Calibri Light" w:cs="Calibri Light"/>
+          <w:sz w:val="27"/>
+          <w:szCs w:val="27"/>
+        </w:rPr>
+      </w:pPr>
     </w:p>
     <w:p>
       <w:pPr>
@@ -15208,128 +15353,17 @@
         <w:rPr>
           <w:sz w:val="40"/>
           <w:szCs w:val="40"/>
-          <w:lang w:val="en-GB"/>
-        </w:rPr>
-      </w:pPr>
-      <w:bookmarkStart w:id="36" w:name="_Toc466579568"/>
+        </w:rPr>
+      </w:pPr>
+      <w:bookmarkStart w:id="36" w:name="_Toc466579569"/>
       <w:r>
         <w:rPr>
           <w:sz w:val="40"/>
           <w:szCs w:val="40"/>
-          <w:lang w:val="en-GB"/>
-        </w:rPr>
-        <w:t>Scenario 1</w:t>
+        </w:rPr>
+        <w:t>Scenario 2</w:t>
       </w:r>
       <w:bookmarkEnd w:id="36"/>
-    </w:p>
-    <w:p>
-      <w:pPr>
-        <w:pStyle w:val="Nessunaspaziatura"/>
-        <w:rPr>
-          <w:rFonts w:ascii="Calibri Light" w:hAnsi="Calibri Light" w:cs="Calibri Light"/>
-          <w:sz w:val="27"/>
-          <w:szCs w:val="27"/>
-        </w:rPr>
-      </w:pPr>
-      <w:r>
-        <w:rPr>
-          <w:rFonts w:ascii="Calibri Light" w:hAnsi="Calibri Light" w:cs="Calibri Light"/>
-          <w:sz w:val="27"/>
-          <w:szCs w:val="27"/>
-        </w:rPr>
-        <w:t>Nick and his three best friends want to go out at night, but public transport is not serviceable at those hours. They do not want to spend a large amount of money, therefore they decide to take advantage of PowerEnjoy service and its discount.</w:t>
-      </w:r>
-      <w:r>
-        <w:rPr>
-          <w:rFonts w:ascii="Calibri Light" w:hAnsi="Calibri Light" w:cs="Calibri Light"/>
-          <w:sz w:val="27"/>
-          <w:szCs w:val="27"/>
-        </w:rPr>
-        <w:br/>
-        <w:t xml:space="preserve">Nick decides to plan the trip in order to achieve the maximum discount </w:t>
-      </w:r>
-      <w:proofErr w:type="gramStart"/>
-      <w:r>
-        <w:rPr>
-          <w:rFonts w:ascii="Calibri Light" w:hAnsi="Calibri Light" w:cs="Calibri Light"/>
-          <w:sz w:val="27"/>
-          <w:szCs w:val="27"/>
-        </w:rPr>
-        <w:t>possible, that</w:t>
-      </w:r>
-      <w:proofErr w:type="gramEnd"/>
-      <w:r>
-        <w:rPr>
-          <w:rFonts w:ascii="Calibri Light" w:hAnsi="Calibri Light" w:cs="Calibri Light"/>
-          <w:sz w:val="27"/>
-          <w:szCs w:val="27"/>
-        </w:rPr>
-        <w:t xml:space="preserve"> is by leaving the car in the Safe Area closest to the pub they want to go.</w:t>
-      </w:r>
-    </w:p>
-    <w:p>
-      <w:pPr>
-        <w:pStyle w:val="Nessunaspaziatura"/>
-        <w:rPr>
-          <w:rFonts w:ascii="Calibri Light" w:hAnsi="Calibri Light" w:cs="Calibri Light"/>
-          <w:sz w:val="27"/>
-          <w:szCs w:val="27"/>
-        </w:rPr>
-      </w:pPr>
-      <w:r>
-        <w:rPr>
-          <w:rFonts w:ascii="Calibri Light" w:hAnsi="Calibri Light" w:cs="Calibri Light"/>
-          <w:sz w:val="27"/>
-          <w:szCs w:val="27"/>
-        </w:rPr>
-        <w:t>He opens the PowerEnjoy mobile app about one hour before going out, makes a reservation for the car and finds out the best place where to leave the car.</w:t>
-      </w:r>
-    </w:p>
-    <w:p>
-      <w:pPr>
-        <w:pStyle w:val="Nessunaspaziatura"/>
-        <w:rPr>
-          <w:rFonts w:ascii="Calibri Light" w:hAnsi="Calibri Light" w:cs="Calibri Light"/>
-          <w:sz w:val="27"/>
-          <w:szCs w:val="27"/>
-        </w:rPr>
-      </w:pPr>
-      <w:r>
-        <w:rPr>
-          <w:rFonts w:ascii="Calibri Light" w:hAnsi="Calibri Light" w:cs="Calibri Light"/>
-          <w:sz w:val="27"/>
-          <w:szCs w:val="27"/>
-        </w:rPr>
-        <w:t>He and his friends can enjoy the night without spend too much.</w:t>
-      </w:r>
-    </w:p>
-    <w:p>
-      <w:pPr>
-        <w:pStyle w:val="Nessunaspaziatura"/>
-        <w:rPr>
-          <w:rFonts w:ascii="Calibri Light" w:hAnsi="Calibri Light" w:cs="Calibri Light"/>
-          <w:sz w:val="27"/>
-          <w:szCs w:val="27"/>
-        </w:rPr>
-      </w:pPr>
-    </w:p>
-    <w:p>
-      <w:pPr>
-        <w:pStyle w:val="Titolo2"/>
-        <w:rPr>
-          <w:sz w:val="40"/>
-          <w:szCs w:val="40"/>
-        </w:rPr>
-      </w:pPr>
-      <w:bookmarkStart w:id="37" w:name="_Toc466579569"/>
-      <w:r>
-        <w:rPr>
-          <w:sz w:val="40"/>
-          <w:szCs w:val="40"/>
-        </w:rPr>
-        <w:t>Scenario 2</w:t>
-      </w:r>
-      <w:bookmarkEnd w:id="37"/>
     </w:p>
     <w:p>
       <w:pPr>
@@ -15435,7 +15469,7 @@
           <w:lang w:val="en-GB"/>
         </w:rPr>
       </w:pPr>
-      <w:bookmarkStart w:id="38" w:name="_Toc466579570"/>
+      <w:bookmarkStart w:id="37" w:name="_Toc466579570"/>
       <w:r>
         <w:rPr>
           <w:sz w:val="40"/>
@@ -15444,7 +15478,7 @@
         </w:rPr>
         <w:t>Scenario 3</w:t>
       </w:r>
-      <w:bookmarkEnd w:id="38"/>
+      <w:bookmarkEnd w:id="37"/>
     </w:p>
     <w:p>
       <w:pPr>
@@ -15502,7 +15536,7 @@
           <w:lang w:val="en-GB"/>
         </w:rPr>
       </w:pPr>
-      <w:bookmarkStart w:id="39" w:name="_Toc466579571"/>
+      <w:bookmarkStart w:id="38" w:name="_Toc466579571"/>
       <w:r>
         <w:rPr>
           <w:sz w:val="40"/>
@@ -15511,7 +15545,7 @@
         </w:rPr>
         <w:t>Scenario 4</w:t>
       </w:r>
-      <w:bookmarkEnd w:id="39"/>
+      <w:bookmarkEnd w:id="38"/>
       <w:r>
         <w:rPr>
           <w:sz w:val="40"/>
@@ -15567,7 +15601,7 @@
           <w:lang w:val="en-GB"/>
         </w:rPr>
       </w:pPr>
-      <w:bookmarkStart w:id="40" w:name="_Toc466579572"/>
+      <w:bookmarkStart w:id="39" w:name="_Toc466579572"/>
       <w:r>
         <w:rPr>
           <w:sz w:val="52"/>
@@ -15577,7 +15611,7 @@
         <w:lastRenderedPageBreak/>
         <w:t>UML models</w:t>
       </w:r>
-      <w:bookmarkEnd w:id="40"/>
+      <w:bookmarkEnd w:id="39"/>
     </w:p>
     <w:p>
       <w:pPr>
@@ -15588,7 +15622,7 @@
           <w:lang w:val="en-GB"/>
         </w:rPr>
       </w:pPr>
-      <w:bookmarkStart w:id="41" w:name="_Toc466579573"/>
+      <w:bookmarkStart w:id="40" w:name="_Toc466579573"/>
       <w:r>
         <w:rPr>
           <w:noProof/>
@@ -15597,15 +15631,15 @@
           <w:lang w:eastAsia="it-IT"/>
         </w:rPr>
         <w:drawing>
-          <wp:anchor distT="0" distB="0" distL="114300" distR="114300" simplePos="0" relativeHeight="251535872" behindDoc="0" locked="0" layoutInCell="1" allowOverlap="1" wp14:anchorId="67FF06A5" wp14:editId="74C70192">
+          <wp:anchor distT="0" distB="0" distL="114300" distR="114300" simplePos="0" relativeHeight="251535872" behindDoc="0" locked="0" layoutInCell="1" allowOverlap="1" wp14:anchorId="67FF06A5" wp14:editId="6AD06039">
             <wp:simplePos x="0" y="0"/>
             <wp:positionH relativeFrom="column">
-              <wp:posOffset>-721995</wp:posOffset>
+              <wp:posOffset>-720090</wp:posOffset>
             </wp:positionH>
             <wp:positionV relativeFrom="paragraph">
-              <wp:posOffset>614680</wp:posOffset>
+              <wp:posOffset>615345</wp:posOffset>
             </wp:positionV>
-            <wp:extent cx="7761015" cy="6477920"/>
+            <wp:extent cx="7761015" cy="6477129"/>
             <wp:effectExtent l="0" t="0" r="0" b="0"/>
             <wp:wrapNone/>
             <wp:docPr id="38" name="Picture 38"/>
@@ -15634,7 +15668,7 @@
                   <pic:spPr>
                     <a:xfrm>
                       <a:off x="0" y="0"/>
-                      <a:ext cx="7761015" cy="6477920"/>
+                      <a:ext cx="7761015" cy="6477129"/>
                     </a:xfrm>
                     <a:prstGeom prst="rect">
                       <a:avLst/>
@@ -15660,7 +15694,7 @@
         </w:rPr>
         <w:t>Use case diagram</w:t>
       </w:r>
-      <w:bookmarkEnd w:id="41"/>
+      <w:bookmarkEnd w:id="40"/>
       <w:r>
         <w:rPr>
           <w:sz w:val="40"/>
@@ -15669,6 +15703,8 @@
         </w:rPr>
         <w:br w:type="page"/>
       </w:r>
+      <w:bookmarkStart w:id="41" w:name="_GoBack"/>
+      <w:bookmarkEnd w:id="41"/>
     </w:p>
     <w:p>
       <w:pPr>
@@ -17501,7 +17537,6 @@
                 <w:szCs w:val="28"/>
                 <w:lang w:val="en-GB"/>
               </w:rPr>
-              <w:lastRenderedPageBreak/>
               <w:t>Exit conditions</w:t>
             </w:r>
           </w:p>
@@ -18210,7 +18245,7 @@
                     </a:ln>
                     <a:extLst>
                       <a:ext uri="{53640926-AAD7-44d8-BBD7-CCE9431645EC}">
-                        <a14:shadowObscured xmlns:a14="http://schemas.microsoft.com/office/drawing/2010/main" xmlns:w="http://schemas.openxmlformats.org/wordprocessingml/2006/main" xmlns:w10="urn:schemas-microsoft-com:office:word" xmlns:v="urn:schemas-microsoft-com:vml" xmlns:o="urn:schemas-microsoft-com:office:office" xmlns:mv="urn:schemas-microsoft-com:mac:vml" xmlns:mo="http://schemas.microsoft.com/office/mac/office/2008/main" xmlns=""/>
+                        <a14:shadowObscured xmlns="" xmlns:mo="http://schemas.microsoft.com/office/mac/office/2008/main" xmlns:mv="urn:schemas-microsoft-com:mac:vml" xmlns:o="urn:schemas-microsoft-com:office:office" xmlns:v="urn:schemas-microsoft-com:vml" xmlns:w10="urn:schemas-microsoft-com:office:word" xmlns:w="http://schemas.openxmlformats.org/wordprocessingml/2006/main" xmlns:a14="http://schemas.microsoft.com/office/drawing/2010/main"/>
                       </a:ext>
                     </a:extLst>
                   </pic:spPr>
@@ -18324,7 +18359,7 @@
                     </a:ln>
                     <a:extLst>
                       <a:ext uri="{53640926-AAD7-44d8-BBD7-CCE9431645EC}">
-                        <a14:shadowObscured xmlns:a14="http://schemas.microsoft.com/office/drawing/2010/main" xmlns:w="http://schemas.openxmlformats.org/wordprocessingml/2006/main" xmlns:w10="urn:schemas-microsoft-com:office:word" xmlns:v="urn:schemas-microsoft-com:vml" xmlns:o="urn:schemas-microsoft-com:office:office" xmlns:mv="urn:schemas-microsoft-com:mac:vml" xmlns:mo="http://schemas.microsoft.com/office/mac/office/2008/main" xmlns=""/>
+                        <a14:shadowObscured xmlns="" xmlns:mo="http://schemas.microsoft.com/office/mac/office/2008/main" xmlns:mv="urn:schemas-microsoft-com:mac:vml" xmlns:o="urn:schemas-microsoft-com:office:office" xmlns:v="urn:schemas-microsoft-com:vml" xmlns:w10="urn:schemas-microsoft-com:office:word" xmlns:w="http://schemas.openxmlformats.org/wordprocessingml/2006/main" xmlns:a14="http://schemas.microsoft.com/office/drawing/2010/main"/>
                       </a:ext>
                     </a:extLst>
                   </pic:spPr>
@@ -18430,7 +18465,7 @@
                     </a:ln>
                     <a:extLst>
                       <a:ext uri="{53640926-AAD7-44d8-BBD7-CCE9431645EC}">
-                        <a14:shadowObscured xmlns:a14="http://schemas.microsoft.com/office/drawing/2010/main" xmlns:w="http://schemas.openxmlformats.org/wordprocessingml/2006/main" xmlns:w10="urn:schemas-microsoft-com:office:word" xmlns:v="urn:schemas-microsoft-com:vml" xmlns:o="urn:schemas-microsoft-com:office:office" xmlns:mv="urn:schemas-microsoft-com:mac:vml" xmlns:mo="http://schemas.microsoft.com/office/mac/office/2008/main" xmlns=""/>
+                        <a14:shadowObscured xmlns="" xmlns:mo="http://schemas.microsoft.com/office/mac/office/2008/main" xmlns:mv="urn:schemas-microsoft-com:mac:vml" xmlns:o="urn:schemas-microsoft-com:office:office" xmlns:v="urn:schemas-microsoft-com:vml" xmlns:w10="urn:schemas-microsoft-com:office:word" xmlns:w="http://schemas.openxmlformats.org/wordprocessingml/2006/main" xmlns:a14="http://schemas.microsoft.com/office/drawing/2010/main"/>
                       </a:ext>
                     </a:extLst>
                   </pic:spPr>
@@ -18558,7 +18593,7 @@
                     </a:ln>
                     <a:extLst>
                       <a:ext uri="{53640926-AAD7-44d8-BBD7-CCE9431645EC}">
-                        <a14:shadowObscured xmlns:a14="http://schemas.microsoft.com/office/drawing/2010/main" xmlns:w="http://schemas.openxmlformats.org/wordprocessingml/2006/main" xmlns:w10="urn:schemas-microsoft-com:office:word" xmlns:v="urn:schemas-microsoft-com:vml" xmlns:o="urn:schemas-microsoft-com:office:office" xmlns:mv="urn:schemas-microsoft-com:mac:vml" xmlns:mo="http://schemas.microsoft.com/office/mac/office/2008/main" xmlns=""/>
+                        <a14:shadowObscured xmlns="" xmlns:mo="http://schemas.microsoft.com/office/mac/office/2008/main" xmlns:mv="urn:schemas-microsoft-com:mac:vml" xmlns:o="urn:schemas-microsoft-com:office:office" xmlns:v="urn:schemas-microsoft-com:vml" xmlns:w10="urn:schemas-microsoft-com:office:word" xmlns:w="http://schemas.openxmlformats.org/wordprocessingml/2006/main" xmlns:a14="http://schemas.microsoft.com/office/drawing/2010/main"/>
                       </a:ext>
                     </a:extLst>
                   </pic:spPr>
@@ -48136,7 +48171,7 @@
         </w:sectPr>
       </w:pPr>
     </w:p>
-    <w:bookmarkEnd w:id="20"/>
+    <w:bookmarkEnd w:id="19"/>
     <w:p>
       <w:pPr>
         <w:pStyle w:val="Titolo1"/>
@@ -48260,7 +48295,7 @@
           <w:rPr>
             <w:noProof/>
           </w:rPr>
-          <w:t>3</w:t>
+          <w:t>15</w:t>
         </w:r>
         <w:r>
           <w:fldChar w:fldCharType="end"/>
@@ -56368,26 +56403,26 @@
     </dgm:pt>
   </dgm:ptLst>
   <dgm:cxnLst>
-    <dgm:cxn modelId="{5AB702A5-D5FA-4A57-806F-5ECC139F3353}" type="presOf" srcId="{B60B157E-5663-2640-8BA3-EAB0E44E95CD}" destId="{B873696E-6AD8-8345-A796-A59A57980618}" srcOrd="0" destOrd="0" presId="urn:microsoft.com/office/officeart/2005/8/layout/default"/>
-    <dgm:cxn modelId="{2A980453-52D0-4A95-9579-65C91E6029C9}" type="presOf" srcId="{6F19D246-3284-1B48-B50B-A2B922AFCF35}" destId="{10D5CE2D-0311-BC49-AD1F-B9EE38D65DE3}" srcOrd="0" destOrd="0" presId="urn:microsoft.com/office/officeart/2005/8/layout/default"/>
-    <dgm:cxn modelId="{D984C28B-3E46-4778-9FD4-20A41C4601D8}" type="presOf" srcId="{F879A2DE-BBAD-354D-BBFF-E132DB03AE3C}" destId="{57A10F23-4411-E84D-A0FD-528903F89F60}" srcOrd="0" destOrd="0" presId="urn:microsoft.com/office/officeart/2005/8/layout/default"/>
+    <dgm:cxn modelId="{B2F3E868-3E3B-46B8-9636-98E27243A33E}" type="presOf" srcId="{57023BD6-403C-5547-BAB2-F48637A0E9A9}" destId="{B2B3BD1D-70D2-964E-9FBF-4E7E37CE223D}" srcOrd="0" destOrd="0" presId="urn:microsoft.com/office/officeart/2005/8/layout/default"/>
     <dgm:cxn modelId="{C94A7BBD-ADC3-7E47-A1D0-DE1B13712A81}" srcId="{B60B157E-5663-2640-8BA3-EAB0E44E95CD}" destId="{49155718-5B93-8948-9B4C-A7A4721501DB}" srcOrd="2" destOrd="0" parTransId="{13D1C081-6E7F-D244-A82B-D994980F7666}" sibTransId="{5AAFD468-9CBC-1140-91C4-28BC05DAC977}"/>
     <dgm:cxn modelId="{44B0F1C8-A8EB-1F4E-82D9-E461A684F00D}" srcId="{B60B157E-5663-2640-8BA3-EAB0E44E95CD}" destId="{E5349616-631D-F94B-8E1B-FBDDFED49B08}" srcOrd="4" destOrd="0" parTransId="{F484B4DD-801F-1544-A607-5C39779E16CD}" sibTransId="{39EBBB8F-E716-8C4F-B819-D71D6D3D4AAA}"/>
     <dgm:cxn modelId="{8159CA65-87D1-4348-AE18-E7890AE0510C}" srcId="{B60B157E-5663-2640-8BA3-EAB0E44E95CD}" destId="{F879A2DE-BBAD-354D-BBFF-E132DB03AE3C}" srcOrd="1" destOrd="0" parTransId="{00DD7919-8503-E940-96EC-38D21164D7FC}" sibTransId="{97CFC7A8-1336-7948-959F-9D26F554DADD}"/>
-    <dgm:cxn modelId="{4D768025-26BA-443E-872B-2134E1C5206E}" type="presOf" srcId="{E5349616-631D-F94B-8E1B-FBDDFED49B08}" destId="{73D76CE1-F8D2-6740-951F-B5E03EE733D4}" srcOrd="0" destOrd="0" presId="urn:microsoft.com/office/officeart/2005/8/layout/default"/>
+    <dgm:cxn modelId="{0C2BB654-9478-4355-8472-2731955825C2}" type="presOf" srcId="{6F19D246-3284-1B48-B50B-A2B922AFCF35}" destId="{10D5CE2D-0311-BC49-AD1F-B9EE38D65DE3}" srcOrd="0" destOrd="0" presId="urn:microsoft.com/office/officeart/2005/8/layout/default"/>
+    <dgm:cxn modelId="{D7715373-E532-4239-83E9-E4CC22E21BFE}" type="presOf" srcId="{F879A2DE-BBAD-354D-BBFF-E132DB03AE3C}" destId="{57A10F23-4411-E84D-A0FD-528903F89F60}" srcOrd="0" destOrd="0" presId="urn:microsoft.com/office/officeart/2005/8/layout/default"/>
+    <dgm:cxn modelId="{EFAB885F-210A-447B-8706-26EDD1BA3D0B}" type="presOf" srcId="{B60B157E-5663-2640-8BA3-EAB0E44E95CD}" destId="{B873696E-6AD8-8345-A796-A59A57980618}" srcOrd="0" destOrd="0" presId="urn:microsoft.com/office/officeart/2005/8/layout/default"/>
+    <dgm:cxn modelId="{11FA49A4-ED54-41EC-8B9D-26316F249C7A}" type="presOf" srcId="{E5349616-631D-F94B-8E1B-FBDDFED49B08}" destId="{73D76CE1-F8D2-6740-951F-B5E03EE733D4}" srcOrd="0" destOrd="0" presId="urn:microsoft.com/office/officeart/2005/8/layout/default"/>
     <dgm:cxn modelId="{C9E93B02-75C2-9943-AA0C-8D712783720E}" srcId="{B60B157E-5663-2640-8BA3-EAB0E44E95CD}" destId="{57023BD6-403C-5547-BAB2-F48637A0E9A9}" srcOrd="0" destOrd="0" parTransId="{92306A0B-CFC8-7749-8341-3A1BFBB6BBE1}" sibTransId="{475608F7-31FB-5C49-BD34-9F9827625961}"/>
-    <dgm:cxn modelId="{94AB7E5B-B453-4A35-B700-E0516846FDEB}" type="presOf" srcId="{49155718-5B93-8948-9B4C-A7A4721501DB}" destId="{BD135DFF-026A-A445-9A8D-A594D4028F8B}" srcOrd="0" destOrd="0" presId="urn:microsoft.com/office/officeart/2005/8/layout/default"/>
+    <dgm:cxn modelId="{ED40E4BC-6ED0-4334-A088-7298F7D46CD9}" type="presOf" srcId="{49155718-5B93-8948-9B4C-A7A4721501DB}" destId="{BD135DFF-026A-A445-9A8D-A594D4028F8B}" srcOrd="0" destOrd="0" presId="urn:microsoft.com/office/officeart/2005/8/layout/default"/>
     <dgm:cxn modelId="{04F12E91-19B0-B349-9E7B-BB089C03D81E}" srcId="{B60B157E-5663-2640-8BA3-EAB0E44E95CD}" destId="{6F19D246-3284-1B48-B50B-A2B922AFCF35}" srcOrd="3" destOrd="0" parTransId="{56CCAE2B-FD3F-F548-9D46-FBEB4472E97A}" sibTransId="{38867F0F-0345-964A-8E0A-D8B7991AA18C}"/>
-    <dgm:cxn modelId="{AEE7CF94-C605-4E5D-9F52-EDF59D87529D}" type="presOf" srcId="{57023BD6-403C-5547-BAB2-F48637A0E9A9}" destId="{B2B3BD1D-70D2-964E-9FBF-4E7E37CE223D}" srcOrd="0" destOrd="0" presId="urn:microsoft.com/office/officeart/2005/8/layout/default"/>
-    <dgm:cxn modelId="{9A4ADFEB-FD14-4462-938E-0E9A9E8DB74B}" type="presParOf" srcId="{B873696E-6AD8-8345-A796-A59A57980618}" destId="{B2B3BD1D-70D2-964E-9FBF-4E7E37CE223D}" srcOrd="0" destOrd="0" presId="urn:microsoft.com/office/officeart/2005/8/layout/default"/>
-    <dgm:cxn modelId="{A4526656-29A1-4A41-A51A-13F2AA70E76F}" type="presParOf" srcId="{B873696E-6AD8-8345-A796-A59A57980618}" destId="{15B3321A-C4B1-D74D-9B04-88A1B8828A94}" srcOrd="1" destOrd="0" presId="urn:microsoft.com/office/officeart/2005/8/layout/default"/>
-    <dgm:cxn modelId="{66765B23-C3A2-4AAB-B685-469233416E3C}" type="presParOf" srcId="{B873696E-6AD8-8345-A796-A59A57980618}" destId="{57A10F23-4411-E84D-A0FD-528903F89F60}" srcOrd="2" destOrd="0" presId="urn:microsoft.com/office/officeart/2005/8/layout/default"/>
-    <dgm:cxn modelId="{2BE9C0BD-7921-4417-873D-B54FB6D1D346}" type="presParOf" srcId="{B873696E-6AD8-8345-A796-A59A57980618}" destId="{9BABEB89-3E64-5548-B80B-34635FDE9E19}" srcOrd="3" destOrd="0" presId="urn:microsoft.com/office/officeart/2005/8/layout/default"/>
-    <dgm:cxn modelId="{297CE261-1CF2-4C68-A4F4-1DB4A1110407}" type="presParOf" srcId="{B873696E-6AD8-8345-A796-A59A57980618}" destId="{BD135DFF-026A-A445-9A8D-A594D4028F8B}" srcOrd="4" destOrd="0" presId="urn:microsoft.com/office/officeart/2005/8/layout/default"/>
-    <dgm:cxn modelId="{1DFF60F8-8126-4C69-B737-4871A1E7A719}" type="presParOf" srcId="{B873696E-6AD8-8345-A796-A59A57980618}" destId="{3745E2D3-FF2C-9742-B092-C355B6974A79}" srcOrd="5" destOrd="0" presId="urn:microsoft.com/office/officeart/2005/8/layout/default"/>
-    <dgm:cxn modelId="{A398CF06-0778-4C14-962A-670FCDA575F2}" type="presParOf" srcId="{B873696E-6AD8-8345-A796-A59A57980618}" destId="{10D5CE2D-0311-BC49-AD1F-B9EE38D65DE3}" srcOrd="6" destOrd="0" presId="urn:microsoft.com/office/officeart/2005/8/layout/default"/>
-    <dgm:cxn modelId="{DB64EB97-42F1-4B92-8B2C-8402234AFE03}" type="presParOf" srcId="{B873696E-6AD8-8345-A796-A59A57980618}" destId="{FB53BFE0-09AD-3445-86D2-E4074E8E1E8A}" srcOrd="7" destOrd="0" presId="urn:microsoft.com/office/officeart/2005/8/layout/default"/>
-    <dgm:cxn modelId="{43E79E14-CE37-4E33-9B26-14B5E00E6815}" type="presParOf" srcId="{B873696E-6AD8-8345-A796-A59A57980618}" destId="{73D76CE1-F8D2-6740-951F-B5E03EE733D4}" srcOrd="8" destOrd="0" presId="urn:microsoft.com/office/officeart/2005/8/layout/default"/>
+    <dgm:cxn modelId="{62796F6A-F97D-42E7-BD14-8C93C00DF91D}" type="presParOf" srcId="{B873696E-6AD8-8345-A796-A59A57980618}" destId="{B2B3BD1D-70D2-964E-9FBF-4E7E37CE223D}" srcOrd="0" destOrd="0" presId="urn:microsoft.com/office/officeart/2005/8/layout/default"/>
+    <dgm:cxn modelId="{8F901434-D009-419C-B53B-3F6F3D34D749}" type="presParOf" srcId="{B873696E-6AD8-8345-A796-A59A57980618}" destId="{15B3321A-C4B1-D74D-9B04-88A1B8828A94}" srcOrd="1" destOrd="0" presId="urn:microsoft.com/office/officeart/2005/8/layout/default"/>
+    <dgm:cxn modelId="{F3677D04-ECB4-43BE-ABF1-2DDB17321CCD}" type="presParOf" srcId="{B873696E-6AD8-8345-A796-A59A57980618}" destId="{57A10F23-4411-E84D-A0FD-528903F89F60}" srcOrd="2" destOrd="0" presId="urn:microsoft.com/office/officeart/2005/8/layout/default"/>
+    <dgm:cxn modelId="{559091D3-A6AB-4C32-9701-A5683993DE36}" type="presParOf" srcId="{B873696E-6AD8-8345-A796-A59A57980618}" destId="{9BABEB89-3E64-5548-B80B-34635FDE9E19}" srcOrd="3" destOrd="0" presId="urn:microsoft.com/office/officeart/2005/8/layout/default"/>
+    <dgm:cxn modelId="{E745CE71-D7BC-442E-986E-250CD6C491A8}" type="presParOf" srcId="{B873696E-6AD8-8345-A796-A59A57980618}" destId="{BD135DFF-026A-A445-9A8D-A594D4028F8B}" srcOrd="4" destOrd="0" presId="urn:microsoft.com/office/officeart/2005/8/layout/default"/>
+    <dgm:cxn modelId="{CCF17BBC-A3DD-44FB-B044-E29009C2E7D3}" type="presParOf" srcId="{B873696E-6AD8-8345-A796-A59A57980618}" destId="{3745E2D3-FF2C-9742-B092-C355B6974A79}" srcOrd="5" destOrd="0" presId="urn:microsoft.com/office/officeart/2005/8/layout/default"/>
+    <dgm:cxn modelId="{CE264D70-0E4D-41BD-A67F-689795136621}" type="presParOf" srcId="{B873696E-6AD8-8345-A796-A59A57980618}" destId="{10D5CE2D-0311-BC49-AD1F-B9EE38D65DE3}" srcOrd="6" destOrd="0" presId="urn:microsoft.com/office/officeart/2005/8/layout/default"/>
+    <dgm:cxn modelId="{3F31FD51-3099-4642-AC31-F02F76F4AC55}" type="presParOf" srcId="{B873696E-6AD8-8345-A796-A59A57980618}" destId="{FB53BFE0-09AD-3445-86D2-E4074E8E1E8A}" srcOrd="7" destOrd="0" presId="urn:microsoft.com/office/officeart/2005/8/layout/default"/>
+    <dgm:cxn modelId="{59BD8632-400A-4523-89AE-EDE0E8DB8996}" type="presParOf" srcId="{B873696E-6AD8-8345-A796-A59A57980618}" destId="{73D76CE1-F8D2-6740-951F-B5E03EE733D4}" srcOrd="8" destOrd="0" presId="urn:microsoft.com/office/officeart/2005/8/layout/default"/>
   </dgm:cxnLst>
   <dgm:bg/>
   <dgm:whole/>
@@ -58419,7 +58454,7 @@
 </file>
 
 <file path=customXml/itemProps2.xml><?xml version="1.0" encoding="utf-8"?>
-<ds:datastoreItem xmlns:ds="http://schemas.openxmlformats.org/officeDocument/2006/customXml" ds:itemID="{1B9771F5-8908-4AA3-9769-E7A4C26861FD}">
+<ds:datastoreItem xmlns:ds="http://schemas.openxmlformats.org/officeDocument/2006/customXml" ds:itemID="{7BD70D8F-6E73-4EB1-9539-7C6748C3E82C}">
   <ds:schemaRefs>
     <ds:schemaRef ds:uri="http://schemas.openxmlformats.org/officeDocument/2006/bibliography"/>
   </ds:schemaRefs>

</xml_diff>

<commit_message>
Done class diagrams, component diagrams, done requirements traceability
</commit_message>
<xml_diff>
--- a/RASD/RASD.docx
+++ b/RASD/RASD.docx
@@ -801,9 +801,9 @@
         </w:p>
       </w:sdtContent>
     </w:sdt>
-    <w:bookmarkStart w:id="0" w:name="_Toc338936757" w:displacedByCustomXml="next"/>
+    <w:bookmarkStart w:id="0" w:name="_Toc338936632" w:displacedByCustomXml="next"/>
     <w:bookmarkStart w:id="1" w:name="_Toc338936651" w:displacedByCustomXml="next"/>
-    <w:bookmarkStart w:id="2" w:name="_Toc338936632" w:displacedByCustomXml="next"/>
+    <w:bookmarkStart w:id="2" w:name="_Toc338936757" w:displacedByCustomXml="next"/>
     <w:sdt>
       <w:sdtPr>
         <w:rPr>
@@ -14804,11 +14804,30 @@
       <w:r>
         <w:rPr>
           <w:rFonts w:ascii="Calibri Light" w:hAnsi="Calibri Light" w:cs="Calibri Light"/>
-          <w:sz w:val="28"/>
-          <w:szCs w:val="28"/>
-          <w:lang w:val="en-GB"/>
-        </w:rPr>
-        <w:t>The system has to be able to identify the location of the user and of the car;</w:t>
+          <w:strike/>
+          <w:sz w:val="28"/>
+          <w:szCs w:val="28"/>
+          <w:lang w:val="en-GB"/>
+        </w:rPr>
+        <w:t>The system has to be able to identify the location of the user and of the car</w:t>
+      </w:r>
+      <w:r>
+        <w:rPr>
+          <w:rFonts w:ascii="Calibri Light" w:hAnsi="Calibri Light" w:cs="Calibri Light"/>
+          <w:sz w:val="28"/>
+          <w:szCs w:val="28"/>
+          <w:lang w:val="en-GB"/>
+        </w:rPr>
+        <w:t xml:space="preserve"> Cars, if reserved, should show a reservation code on their dashboard</w:t>
+      </w:r>
+      <w:r>
+        <w:rPr>
+          <w:rFonts w:ascii="Calibri Light" w:hAnsi="Calibri Light" w:cs="Calibri Light"/>
+          <w:sz w:val="28"/>
+          <w:szCs w:val="28"/>
+          <w:lang w:val="en-GB"/>
+        </w:rPr>
+        <w:t>;</w:t>
       </w:r>
     </w:p>
     <w:p>
@@ -14831,11 +14850,59 @@
       <w:r>
         <w:rPr>
           <w:rFonts w:ascii="Calibri Light" w:hAnsi="Calibri Light" w:cs="Calibri Light"/>
-          <w:sz w:val="28"/>
-          <w:szCs w:val="28"/>
-          <w:lang w:val="en-GB"/>
-        </w:rPr>
-        <w:t>The system has to unlock the car if the position of the user is really close to the one of the car;</w:t>
+          <w:strike/>
+          <w:sz w:val="28"/>
+          <w:szCs w:val="28"/>
+          <w:lang w:val="en-GB"/>
+        </w:rPr>
+        <w:t>The system has to unlock the car if the position of the user is really close to the one of the car</w:t>
+      </w:r>
+      <w:r>
+        <w:rPr>
+          <w:rFonts w:ascii="Calibri Light" w:hAnsi="Calibri Light" w:cs="Calibri Light"/>
+          <w:sz w:val="28"/>
+          <w:szCs w:val="28"/>
+          <w:lang w:val="en-GB"/>
+        </w:rPr>
+        <w:t xml:space="preserve"> </w:t>
+      </w:r>
+      <w:r>
+        <w:rPr>
+          <w:rFonts w:ascii="Calibri Light" w:hAnsi="Calibri Light" w:cs="Calibri Light"/>
+          <w:sz w:val="28"/>
+          <w:szCs w:val="28"/>
+          <w:lang w:val="en-GB"/>
+        </w:rPr>
+        <w:t>The system has t</w:t>
+      </w:r>
+      <w:bookmarkStart w:id="33" w:name="_GoBack"/>
+      <w:bookmarkEnd w:id="33"/>
+      <w:r>
+        <w:rPr>
+          <w:rFonts w:ascii="Calibri Light" w:hAnsi="Calibri Light" w:cs="Calibri Light"/>
+          <w:sz w:val="28"/>
+          <w:szCs w:val="28"/>
+          <w:lang w:val="en-GB"/>
+        </w:rPr>
+        <w:t xml:space="preserve">o unlock the car if </w:t>
+      </w:r>
+      <w:r>
+        <w:rPr>
+          <w:rFonts w:ascii="Calibri Light" w:hAnsi="Calibri Light" w:cs="Calibri Light"/>
+          <w:sz w:val="28"/>
+          <w:szCs w:val="28"/>
+          <w:lang w:val="en-GB"/>
+        </w:rPr>
+        <w:t>the user that reserved it sends the reservation code to the system</w:t>
+      </w:r>
+      <w:r>
+        <w:rPr>
+          <w:rFonts w:ascii="Calibri Light" w:hAnsi="Calibri Light" w:cs="Calibri Light"/>
+          <w:sz w:val="28"/>
+          <w:szCs w:val="28"/>
+          <w:lang w:val="en-GB"/>
+        </w:rPr>
+        <w:t>;</w:t>
       </w:r>
     </w:p>
     <w:p>
@@ -14993,6 +15060,7 @@
           <w:szCs w:val="28"/>
           <w:lang w:val="en-GB"/>
         </w:rPr>
+        <w:lastRenderedPageBreak/>
         <w:t>The system has to display the current charge;</w:t>
       </w:r>
     </w:p>
@@ -15047,7 +15115,6 @@
           <w:szCs w:val="28"/>
           <w:lang w:val="en-GB"/>
         </w:rPr>
-        <w:lastRenderedPageBreak/>
         <w:t>The system has to identify when there is no one sit in the driver’s seat;</w:t>
       </w:r>
     </w:p>
@@ -15689,7 +15756,7 @@
           <w:lang w:val="en-GB"/>
         </w:rPr>
       </w:pPr>
-      <w:bookmarkStart w:id="33" w:name="_Toc467854114"/>
+      <w:bookmarkStart w:id="34" w:name="_Toc467854114"/>
       <w:r>
         <w:rPr>
           <w:sz w:val="40"/>
@@ -15698,7 +15765,7 @@
         </w:rPr>
         <w:t>Non-functional requirements</w:t>
       </w:r>
-      <w:bookmarkEnd w:id="33"/>
+      <w:bookmarkEnd w:id="34"/>
     </w:p>
     <w:p>
       <w:pPr>
@@ -15886,7 +15953,7 @@
           <w:lang w:val="en-GB"/>
         </w:rPr>
       </w:pPr>
-      <w:bookmarkStart w:id="34" w:name="_Toc467854115"/>
+      <w:bookmarkStart w:id="35" w:name="_Toc467854115"/>
       <w:r>
         <w:rPr>
           <w:sz w:val="52"/>
@@ -15895,7 +15962,7 @@
         </w:rPr>
         <w:t>Scenario identifying</w:t>
       </w:r>
-      <w:bookmarkEnd w:id="34"/>
+      <w:bookmarkEnd w:id="35"/>
     </w:p>
     <w:p>
       <w:pPr>
@@ -15906,7 +15973,7 @@
           <w:lang w:val="en-GB"/>
         </w:rPr>
       </w:pPr>
-      <w:bookmarkStart w:id="35" w:name="_Toc467854116"/>
+      <w:bookmarkStart w:id="36" w:name="_Toc467854116"/>
       <w:r>
         <w:rPr>
           <w:sz w:val="40"/>
@@ -15915,7 +15982,7 @@
         </w:rPr>
         <w:t>Scenario 1</w:t>
       </w:r>
-      <w:bookmarkEnd w:id="35"/>
+      <w:bookmarkEnd w:id="36"/>
     </w:p>
     <w:p>
       <w:pPr>
@@ -15998,7 +16065,7 @@
           <w:szCs w:val="40"/>
         </w:rPr>
       </w:pPr>
-      <w:bookmarkStart w:id="36" w:name="_Toc467854117"/>
+      <w:bookmarkStart w:id="37" w:name="_Toc467854117"/>
       <w:r>
         <w:rPr>
           <w:sz w:val="40"/>
@@ -16006,7 +16073,7 @@
         </w:rPr>
         <w:t>Scenario 2</w:t>
       </w:r>
-      <w:bookmarkEnd w:id="36"/>
+      <w:bookmarkEnd w:id="37"/>
     </w:p>
     <w:p>
       <w:pPr>
@@ -16112,7 +16179,7 @@
           <w:lang w:val="en-GB"/>
         </w:rPr>
       </w:pPr>
-      <w:bookmarkStart w:id="37" w:name="_Toc467854118"/>
+      <w:bookmarkStart w:id="38" w:name="_Toc467854118"/>
       <w:r>
         <w:rPr>
           <w:sz w:val="40"/>
@@ -16121,7 +16188,7 @@
         </w:rPr>
         <w:t>Scenario 3</w:t>
       </w:r>
-      <w:bookmarkEnd w:id="37"/>
+      <w:bookmarkEnd w:id="38"/>
     </w:p>
     <w:p>
       <w:pPr>
@@ -16179,7 +16246,7 @@
           <w:lang w:val="en-GB"/>
         </w:rPr>
       </w:pPr>
-      <w:bookmarkStart w:id="38" w:name="_Toc467854119"/>
+      <w:bookmarkStart w:id="39" w:name="_Toc467854119"/>
       <w:r>
         <w:rPr>
           <w:sz w:val="40"/>
@@ -16189,7 +16256,7 @@
         <w:lastRenderedPageBreak/>
         <w:t>Scenario 4</w:t>
       </w:r>
-      <w:bookmarkEnd w:id="38"/>
+      <w:bookmarkEnd w:id="39"/>
       <w:r>
         <w:rPr>
           <w:sz w:val="40"/>
@@ -16245,7 +16312,7 @@
           <w:lang w:val="en-GB"/>
         </w:rPr>
       </w:pPr>
-      <w:bookmarkStart w:id="39" w:name="_Toc467854120"/>
+      <w:bookmarkStart w:id="40" w:name="_Toc467854120"/>
       <w:r>
         <w:rPr>
           <w:sz w:val="52"/>
@@ -16254,7 +16321,7 @@
         </w:rPr>
         <w:t>UML models</w:t>
       </w:r>
-      <w:bookmarkEnd w:id="39"/>
+      <w:bookmarkEnd w:id="40"/>
     </w:p>
     <w:p>
       <w:pPr>
@@ -16265,7 +16332,7 @@
           <w:lang w:val="en-GB"/>
         </w:rPr>
       </w:pPr>
-      <w:bookmarkStart w:id="40" w:name="_Toc467854121"/>
+      <w:bookmarkStart w:id="41" w:name="_Toc467854121"/>
       <w:r>
         <w:rPr>
           <w:noProof/>
@@ -16337,7 +16404,7 @@
         </w:rPr>
         <w:t>Use case diagram</w:t>
       </w:r>
-      <w:bookmarkEnd w:id="40"/>
+      <w:bookmarkEnd w:id="41"/>
       <w:r>
         <w:rPr>
           <w:sz w:val="40"/>
@@ -16356,7 +16423,7 @@
           <w:lang w:val="en-GB"/>
         </w:rPr>
       </w:pPr>
-      <w:bookmarkStart w:id="41" w:name="_Toc467854122"/>
+      <w:bookmarkStart w:id="42" w:name="_Toc467854122"/>
       <w:r>
         <w:rPr>
           <w:sz w:val="40"/>
@@ -16366,7 +16433,7 @@
         <w:lastRenderedPageBreak/>
         <w:t>Use case description</w:t>
       </w:r>
-      <w:bookmarkEnd w:id="41"/>
+      <w:bookmarkEnd w:id="42"/>
     </w:p>
     <w:p/>
     <w:tbl>
@@ -18630,7 +18697,7 @@
         </w:rPr>
         <w:br w:type="page"/>
       </w:r>
-      <w:bookmarkStart w:id="42" w:name="_Toc467854123"/>
+      <w:bookmarkStart w:id="43" w:name="_Toc467854123"/>
       <w:r>
         <w:rPr>
           <w:sz w:val="40"/>
@@ -18640,7 +18707,7 @@
         <w:lastRenderedPageBreak/>
         <w:t>Class diagram</w:t>
       </w:r>
-      <w:bookmarkEnd w:id="42"/>
+      <w:bookmarkEnd w:id="43"/>
     </w:p>
     <w:p>
       <w:pPr>
@@ -18741,7 +18808,7 @@
           <w:lang w:val="en-GB"/>
         </w:rPr>
       </w:pPr>
-      <w:bookmarkStart w:id="43" w:name="_Toc467854124"/>
+      <w:bookmarkStart w:id="44" w:name="_Toc467854124"/>
       <w:r>
         <w:rPr>
           <w:sz w:val="40"/>
@@ -18750,7 +18817,7 @@
         </w:rPr>
         <w:t>Sequence diagrams</w:t>
       </w:r>
-      <w:bookmarkEnd w:id="43"/>
+      <w:bookmarkEnd w:id="44"/>
     </w:p>
     <w:p>
       <w:pPr>
@@ -18762,7 +18829,7 @@
           <w:lang w:eastAsia="it-IT"/>
         </w:rPr>
       </w:pPr>
-      <w:bookmarkStart w:id="44" w:name="_Toc467854125"/>
+      <w:bookmarkStart w:id="45" w:name="_Toc467854125"/>
       <w:r>
         <w:rPr>
           <w:noProof/>
@@ -18840,7 +18907,7 @@
         </w:rPr>
         <w:t>Log-In</w:t>
       </w:r>
-      <w:bookmarkEnd w:id="44"/>
+      <w:bookmarkEnd w:id="45"/>
       <w:r>
         <w:rPr>
           <w:noProof/>
@@ -18875,7 +18942,7 @@
           <w:lang w:val="en-GB" w:eastAsia="it-IT"/>
         </w:rPr>
       </w:pPr>
-      <w:bookmarkStart w:id="45" w:name="_Toc467854126"/>
+      <w:bookmarkStart w:id="46" w:name="_Toc467854126"/>
       <w:r>
         <w:rPr>
           <w:noProof/>
@@ -18951,7 +19018,7 @@
         </w:rPr>
         <w:t>Change Payment Info</w:t>
       </w:r>
-      <w:bookmarkEnd w:id="45"/>
+      <w:bookmarkEnd w:id="46"/>
     </w:p>
     <w:p>
       <w:pPr>
@@ -18981,7 +19048,7 @@
           <w:lang w:val="en-GB"/>
         </w:rPr>
       </w:pPr>
-      <w:bookmarkStart w:id="46" w:name="_Toc467854127"/>
+      <w:bookmarkStart w:id="47" w:name="_Toc467854127"/>
       <w:r>
         <w:rPr>
           <w:noProof/>
@@ -19075,7 +19142,7 @@
         </w:rPr>
         <w:t>Safe Areas with Power Grid</w:t>
       </w:r>
-      <w:bookmarkEnd w:id="46"/>
+      <w:bookmarkEnd w:id="47"/>
     </w:p>
     <w:p>
       <w:pPr>
@@ -19107,7 +19174,7 @@
           <w:lang w:val="en-GB"/>
         </w:rPr>
       </w:pPr>
-      <w:bookmarkStart w:id="47" w:name="_Toc467854128"/>
+      <w:bookmarkStart w:id="48" w:name="_Toc467854128"/>
       <w:r>
         <w:rPr>
           <w:noProof/>
@@ -19187,7 +19254,7 @@
         </w:rPr>
         <w:t>User makes a reservation</w:t>
       </w:r>
-      <w:bookmarkEnd w:id="47"/>
+      <w:bookmarkEnd w:id="48"/>
     </w:p>
     <w:p>
       <w:pPr>
@@ -19219,7 +19286,7 @@
           <w:lang w:val="en-GB"/>
         </w:rPr>
       </w:pPr>
-      <w:bookmarkStart w:id="48" w:name="_Toc467854129"/>
+      <w:bookmarkStart w:id="49" w:name="_Toc467854129"/>
       <w:r>
         <w:rPr>
           <w:sz w:val="40"/>
@@ -19229,7 +19296,7 @@
         <w:lastRenderedPageBreak/>
         <w:t>Activity diagrams</w:t>
       </w:r>
-      <w:bookmarkEnd w:id="48"/>
+      <w:bookmarkEnd w:id="49"/>
     </w:p>
     <w:p/>
     <w:p>
@@ -19240,7 +19307,7 @@
           <w:szCs w:val="32"/>
         </w:rPr>
       </w:pPr>
-      <w:bookmarkStart w:id="49" w:name="_Toc467854130"/>
+      <w:bookmarkStart w:id="50" w:name="_Toc467854130"/>
       <w:r>
         <w:rPr>
           <w:sz w:val="32"/>
@@ -19248,7 +19315,7 @@
         </w:rPr>
         <w:t>User makes a reservation</w:t>
       </w:r>
-      <w:bookmarkEnd w:id="49"/>
+      <w:bookmarkEnd w:id="50"/>
     </w:p>
     <w:p/>
     <w:p>
@@ -19317,7 +19384,7 @@
         </w:rPr>
         <w:br w:type="page"/>
       </w:r>
-      <w:bookmarkStart w:id="50" w:name="_Toc467854131"/>
+      <w:bookmarkStart w:id="51" w:name="_Toc467854131"/>
       <w:r>
         <w:rPr>
           <w:sz w:val="40"/>
@@ -19327,7 +19394,7 @@
         <w:lastRenderedPageBreak/>
         <w:t>State diagrams</w:t>
       </w:r>
-      <w:bookmarkEnd w:id="50"/>
+      <w:bookmarkEnd w:id="51"/>
     </w:p>
     <w:p/>
     <w:p>
@@ -19338,7 +19405,7 @@
           <w:szCs w:val="32"/>
         </w:rPr>
       </w:pPr>
-      <w:bookmarkStart w:id="51" w:name="_Toc467854132"/>
+      <w:bookmarkStart w:id="52" w:name="_Toc467854132"/>
       <w:r>
         <w:rPr>
           <w:sz w:val="32"/>
@@ -19346,7 +19413,7 @@
         </w:rPr>
         <w:t>Mobile app states</w:t>
       </w:r>
-      <w:bookmarkEnd w:id="51"/>
+      <w:bookmarkEnd w:id="52"/>
     </w:p>
     <w:p>
       <w:r>
@@ -19431,7 +19498,7 @@
           <w:lang w:val="en-US"/>
         </w:rPr>
       </w:pPr>
-      <w:bookmarkStart w:id="52" w:name="_Toc467854133"/>
+      <w:bookmarkStart w:id="53" w:name="_Toc467854133"/>
       <w:r>
         <w:rPr>
           <w:noProof/>
@@ -19441,7 +19508,7 @@
         </w:rPr>
         <w:t>Car on-board software states</w:t>
       </w:r>
-      <w:bookmarkEnd w:id="52"/>
+      <w:bookmarkEnd w:id="53"/>
     </w:p>
     <w:p/>
     <w:p>
@@ -19507,7 +19574,7 @@
           <w:lang w:val="en-GB"/>
         </w:rPr>
       </w:pPr>
-      <w:bookmarkStart w:id="53" w:name="_Toc467854134"/>
+      <w:bookmarkStart w:id="54" w:name="_Toc467854134"/>
       <w:r>
         <w:rPr>
           <w:sz w:val="52"/>
@@ -19517,7 +19584,7 @@
         <w:lastRenderedPageBreak/>
         <w:t>Alloy modeling</w:t>
       </w:r>
-      <w:bookmarkEnd w:id="53"/>
+      <w:bookmarkEnd w:id="54"/>
     </w:p>
     <w:p>
       <w:pPr>
@@ -19528,7 +19595,7 @@
           <w:lang w:val="en-GB"/>
         </w:rPr>
       </w:pPr>
-      <w:bookmarkStart w:id="54" w:name="_Toc467854135"/>
+      <w:bookmarkStart w:id="55" w:name="_Toc467854135"/>
       <w:r>
         <w:rPr>
           <w:sz w:val="40"/>
@@ -19537,7 +19604,7 @@
         </w:rPr>
         <w:t>Model</w:t>
       </w:r>
-      <w:bookmarkEnd w:id="54"/>
+      <w:bookmarkEnd w:id="55"/>
     </w:p>
     <w:p/>
     <w:p>
@@ -30998,7 +31065,7 @@
           <w:lang w:val="en-GB"/>
         </w:rPr>
       </w:pPr>
-      <w:bookmarkStart w:id="55" w:name="_Toc467854136"/>
+      <w:bookmarkStart w:id="56" w:name="_Toc467854136"/>
       <w:r>
         <w:rPr>
           <w:sz w:val="40"/>
@@ -31008,7 +31075,7 @@
         <w:lastRenderedPageBreak/>
         <w:t>Alloy result</w:t>
       </w:r>
-      <w:bookmarkEnd w:id="55"/>
+      <w:bookmarkEnd w:id="56"/>
     </w:p>
     <w:p/>
     <w:p>
@@ -31427,7 +31494,7 @@
           <w:lang w:val="en-GB"/>
         </w:rPr>
       </w:pPr>
-      <w:bookmarkStart w:id="56" w:name="_Toc467854137"/>
+      <w:bookmarkStart w:id="57" w:name="_Toc467854137"/>
       <w:r>
         <w:rPr>
           <w:sz w:val="40"/>
@@ -31453,13 +31520,13 @@
         </w:rPr>
         <w:t xml:space="preserve"> generated</w:t>
       </w:r>
-      <w:bookmarkEnd w:id="56"/>
+      <w:bookmarkEnd w:id="57"/>
     </w:p>
     <w:p>
       <w:pPr>
         <w:pStyle w:val="Heading3"/>
       </w:pPr>
-      <w:bookmarkStart w:id="57" w:name="_Toc467854138"/>
+      <w:bookmarkStart w:id="58" w:name="_Toc467854138"/>
       <w:r>
         <w:rPr>
           <w:noProof/>
@@ -31524,7 +31591,7 @@
       <w:r>
         <w:t>At least one car locked and one car unlocked</w:t>
       </w:r>
-      <w:bookmarkEnd w:id="57"/>
+      <w:bookmarkEnd w:id="58"/>
       <w:r>
         <w:br w:type="page"/>
       </w:r>
@@ -31533,7 +31600,7 @@
       <w:pPr>
         <w:pStyle w:val="Heading3"/>
       </w:pPr>
-      <w:bookmarkStart w:id="58" w:name="_Toc467854139"/>
+      <w:bookmarkStart w:id="59" w:name="_Toc467854139"/>
       <w:r>
         <w:rPr>
           <w:noProof/>
@@ -31599,7 +31666,7 @@
       <w:r>
         <w:t>At least one car available and one car not available</w:t>
       </w:r>
-      <w:bookmarkEnd w:id="58"/>
+      <w:bookmarkEnd w:id="59"/>
       <w:r>
         <w:br w:type="page"/>
       </w:r>
@@ -31608,12 +31675,12 @@
       <w:pPr>
         <w:pStyle w:val="Heading3"/>
       </w:pPr>
-      <w:bookmarkStart w:id="59" w:name="_Toc467854140"/>
+      <w:bookmarkStart w:id="60" w:name="_Toc467854140"/>
       <w:r>
         <w:lastRenderedPageBreak/>
         <w:t>Reservation types</w:t>
       </w:r>
-      <w:bookmarkEnd w:id="59"/>
+      <w:bookmarkEnd w:id="60"/>
     </w:p>
     <w:p>
       <w:r>
@@ -31690,7 +31757,7 @@
           <w:lang w:val="en-GB"/>
         </w:rPr>
       </w:pPr>
-      <w:bookmarkStart w:id="60" w:name="_Toc467854141"/>
+      <w:bookmarkStart w:id="61" w:name="_Toc467854141"/>
       <w:r>
         <w:rPr>
           <w:sz w:val="52"/>
@@ -31700,7 +31767,7 @@
         <w:lastRenderedPageBreak/>
         <w:t>Future development</w:t>
       </w:r>
-      <w:bookmarkEnd w:id="60"/>
+      <w:bookmarkEnd w:id="61"/>
     </w:p>
     <w:p/>
     <w:p>
@@ -31953,7 +32020,7 @@
           <w:lang w:val="en-GB"/>
         </w:rPr>
       </w:pPr>
-      <w:bookmarkStart w:id="61" w:name="_Toc467854142"/>
+      <w:bookmarkStart w:id="62" w:name="_Toc467854142"/>
       <w:r>
         <w:rPr>
           <w:sz w:val="52"/>
@@ -31962,7 +32029,7 @@
         </w:rPr>
         <w:t>Used tools</w:t>
       </w:r>
-      <w:bookmarkEnd w:id="61"/>
+      <w:bookmarkEnd w:id="62"/>
     </w:p>
     <w:p>
       <w:pPr>
@@ -32231,7 +32298,7 @@
           <w:lang w:val="en-GB"/>
         </w:rPr>
       </w:pPr>
-      <w:bookmarkStart w:id="62" w:name="_Toc467854143"/>
+      <w:bookmarkStart w:id="63" w:name="_Toc467854143"/>
       <w:r>
         <w:rPr>
           <w:sz w:val="52"/>
@@ -32240,7 +32307,7 @@
         </w:rPr>
         <w:t>Hours of work</w:t>
       </w:r>
-      <w:bookmarkEnd w:id="62"/>
+      <w:bookmarkEnd w:id="63"/>
     </w:p>
     <w:p>
       <w:pPr>
@@ -32483,7 +32550,7 @@
           <w:lang w:val="en-GB"/>
         </w:rPr>
       </w:pPr>
-      <w:bookmarkStart w:id="63" w:name="_Toc467854144"/>
+      <w:bookmarkStart w:id="64" w:name="_Toc467854144"/>
       <w:r>
         <w:rPr>
           <w:lang w:val="en-GB"/>
@@ -32491,7 +32558,7 @@
         <w:lastRenderedPageBreak/>
         <w:t>Changelog</w:t>
       </w:r>
-      <w:bookmarkEnd w:id="63"/>
+      <w:bookmarkEnd w:id="64"/>
     </w:p>
     <w:p>
       <w:pPr>
@@ -32515,14 +32582,14 @@
           <w:lang w:val="en-GB"/>
         </w:rPr>
       </w:pPr>
-      <w:bookmarkStart w:id="64" w:name="_Toc467854145"/>
+      <w:bookmarkStart w:id="65" w:name="_Toc467854145"/>
       <w:r>
         <w:rPr>
           <w:lang w:val="en-GB"/>
         </w:rPr>
         <w:t>Version 1.1</w:t>
       </w:r>
-      <w:bookmarkEnd w:id="64"/>
+      <w:bookmarkEnd w:id="65"/>
     </w:p>
     <w:p>
       <w:pPr>
@@ -32682,8 +32749,6 @@
         </w:rPr>
         <w:t>Removed the citation to the encryption algorithm we intended to use in the non-functional requirements section.</w:t>
       </w:r>
-      <w:bookmarkStart w:id="65" w:name="_GoBack"/>
-      <w:bookmarkEnd w:id="65"/>
     </w:p>
     <w:sectPr>
       <w:footerReference w:type="even" r:id="rId35"/>
@@ -32795,7 +32860,7 @@
           <w:rPr>
             <w:noProof/>
           </w:rPr>
-          <w:t>46</w:t>
+          <w:t>13</w:t>
         </w:r>
         <w:r>
           <w:fldChar w:fldCharType="end"/>
@@ -42528,7 +42593,7 @@
 </file>
 
 <file path=customXml/itemProps2.xml><?xml version="1.0" encoding="utf-8"?>
-<ds:datastoreItem xmlns:ds="http://schemas.openxmlformats.org/officeDocument/2006/customXml" ds:itemID="{3E3D3E92-F25B-4D4E-9B3F-8E44BD161C76}">
+<ds:datastoreItem xmlns:ds="http://schemas.openxmlformats.org/officeDocument/2006/customXml" ds:itemID="{E34B3750-951A-C044-9FF1-7B01DE6E43F7}">
   <ds:schemaRefs>
     <ds:schemaRef ds:uri="http://schemas.openxmlformats.org/officeDocument/2006/bibliography"/>
   </ds:schemaRefs>

</xml_diff>